<commit_message>
Optimization and changed logic for get info about vulnerable components and gen graph
</commit_message>
<xml_diff>
--- a/reports/draft.docx
+++ b/reports/draft.docx
@@ -15,6 +15,106 @@
         </w:rPr>
         <w:t>General information</w:t>
       </w:r>
+    </w:p>
+    <w:p>
+      <w:pPr>
+        <w:rPr>
+          <w:lang w:val="en-US"/>
+        </w:rPr>
+      </w:pPr>
+      <w:r>
+        <w:rPr>
+          <w:lang w:val="en-US"/>
+        </w:rPr>
+        <w:t>Project</w:t>
+      </w:r>
+      <w:r>
+        <w:rPr>
+          <w:lang w:val="en-US"/>
+        </w:rPr>
+        <w:t xml:space="preserve">: </w:t>
+      </w:r>
+      <w:r>
+        <w:rPr>
+          <w:color w:val="1F3864" w:themeColor="accent1" w:themeShade="80"/>
+          <w:lang w:val="en-US"/>
+        </w:rPr>
+        <w:t>{{</w:t>
+      </w:r>
+      <w:r>
+        <w:rPr>
+          <w:color w:val="1F3864" w:themeColor="accent1" w:themeShade="80"/>
+          <w:lang w:val="en-US"/>
+        </w:rPr>
+        <w:t>project</w:t>
+      </w:r>
+      <w:r>
+        <w:rPr>
+          <w:color w:val="1F3864" w:themeColor="accent1" w:themeShade="80"/>
+          <w:lang w:val="en-US"/>
+        </w:rPr>
+        <w:t>.</w:t>
+      </w:r>
+      <w:r>
+        <w:rPr>
+          <w:color w:val="1F3864" w:themeColor="accent1" w:themeShade="80"/>
+          <w:lang w:val="en-US"/>
+        </w:rPr>
+        <w:t>name</w:t>
+      </w:r>
+      <w:r>
+        <w:rPr>
+          <w:color w:val="1F3864" w:themeColor="accent1" w:themeShade="80"/>
+          <w:lang w:val="en-US"/>
+        </w:rPr>
+        <w:t>}}</w:t>
+      </w:r>
+      <w:r>
+        <w:rPr>
+          <w:lang w:val="en-US"/>
+        </w:rPr>
+        <w:t xml:space="preserve"> (</w:t>
+      </w:r>
+      <w:r>
+        <w:rPr>
+          <w:lang w:val="en-US"/>
+        </w:rPr>
+        <w:t>version</w:t>
+      </w:r>
+      <w:r>
+        <w:rPr>
+          <w:lang w:val="en-US"/>
+        </w:rPr>
+        <w:t>: {{</w:t>
+      </w:r>
+      <w:proofErr w:type="spellStart"/>
+      <w:proofErr w:type="gramStart"/>
+      <w:r>
+        <w:rPr>
+          <w:lang w:val="en-US"/>
+        </w:rPr>
+        <w:t>project</w:t>
+      </w:r>
+      <w:r>
+        <w:rPr>
+          <w:lang w:val="en-US"/>
+        </w:rPr>
+        <w:t>.</w:t>
+      </w:r>
+      <w:r>
+        <w:rPr>
+          <w:lang w:val="en-US"/>
+        </w:rPr>
+        <w:t>version</w:t>
+      </w:r>
+      <w:proofErr w:type="spellEnd"/>
+      <w:proofErr w:type="gramEnd"/>
+      <w:r>
+        <w:rPr>
+          <w:lang w:val="en-US"/>
+        </w:rPr>
+        <w:t>}})</w:t>
+      </w:r>
       <w:bookmarkStart w:id="0" w:name="_GoBack"/>
       <w:bookmarkEnd w:id="0"/>
     </w:p>
@@ -28,72 +128,19 @@
         <w:rPr>
           <w:lang w:val="en-US"/>
         </w:rPr>
-        <w:t>Project</w:t>
-      </w:r>
-      <w:r>
-        <w:rPr>
-          <w:lang w:val="en-US"/>
-        </w:rPr>
-        <w:t xml:space="preserve">: </w:t>
-      </w:r>
-      <w:r>
-        <w:rPr>
-          <w:color w:val="1F3864" w:themeColor="accent1" w:themeShade="80"/>
-          <w:lang w:val="en-US"/>
-        </w:rPr>
-        <w:t>{{</w:t>
-      </w:r>
-      <w:r>
-        <w:rPr>
-          <w:color w:val="1F3864" w:themeColor="accent1" w:themeShade="80"/>
-          <w:lang w:val="en-US"/>
-        </w:rPr>
-        <w:t>project</w:t>
-      </w:r>
-      <w:r>
-        <w:rPr>
-          <w:color w:val="1F3864" w:themeColor="accent1" w:themeShade="80"/>
-          <w:lang w:val="en-US"/>
-        </w:rPr>
-        <w:t>.</w:t>
-      </w:r>
-      <w:r>
-        <w:rPr>
-          <w:color w:val="1F3864" w:themeColor="accent1" w:themeShade="80"/>
-          <w:lang w:val="en-US"/>
-        </w:rPr>
-        <w:t>name</w:t>
-      </w:r>
-      <w:r>
-        <w:rPr>
-          <w:color w:val="1F3864" w:themeColor="accent1" w:themeShade="80"/>
-          <w:lang w:val="en-US"/>
-        </w:rPr>
-        <w:t>}}</w:t>
-      </w:r>
-      <w:r>
-        <w:rPr>
-          <w:lang w:val="en-US"/>
-        </w:rPr>
-        <w:t xml:space="preserve"> (</w:t>
-      </w:r>
-      <w:r>
-        <w:rPr>
-          <w:lang w:val="en-US"/>
-        </w:rPr>
-        <w:t>version</w:t>
-      </w:r>
-      <w:r>
-        <w:rPr>
-          <w:lang w:val="en-US"/>
-        </w:rPr>
-        <w:t xml:space="preserve">: </w:t>
-      </w:r>
-      <w:r>
-        <w:rPr>
-          <w:lang w:val="en-US"/>
-        </w:rPr>
-        <w:t>{{</w:t>
+        <w:t xml:space="preserve">Count of </w:t>
+      </w:r>
+      <w:r>
+        <w:rPr>
+          <w:lang w:val="en-US"/>
+        </w:rPr>
+        <w:t>dependencies</w:t>
+      </w:r>
+      <w:r>
+        <w:rPr>
+          <w:lang w:val="en-US"/>
+        </w:rPr>
+        <w:t>: {{</w:t>
       </w:r>
       <w:proofErr w:type="spellStart"/>
       <w:proofErr w:type="gramStart"/>
@@ -113,7 +160,7 @@
         <w:rPr>
           <w:lang w:val="en-US"/>
         </w:rPr>
-        <w:t>version</w:t>
+        <w:t>componentsCount</w:t>
       </w:r>
       <w:proofErr w:type="spellEnd"/>
       <w:proofErr w:type="gramEnd"/>
@@ -123,12 +170,6 @@
         </w:rPr>
         <w:t>}}</w:t>
       </w:r>
-      <w:r>
-        <w:rPr>
-          <w:lang w:val="en-US"/>
-        </w:rPr>
-        <w:t>)</w:t>
-      </w:r>
     </w:p>
     <w:p>
       <w:pPr>
@@ -140,25 +181,13 @@
         <w:rPr>
           <w:lang w:val="en-US"/>
         </w:rPr>
-        <w:t xml:space="preserve">Count of </w:t>
-      </w:r>
-      <w:r>
-        <w:rPr>
-          <w:lang w:val="en-US"/>
-        </w:rPr>
-        <w:t>dependencies</w:t>
-      </w:r>
-      <w:r>
-        <w:rPr>
-          <w:lang w:val="en-US"/>
-        </w:rPr>
-        <w:t xml:space="preserve">: </w:t>
-      </w:r>
-      <w:r>
-        <w:rPr>
-          <w:lang w:val="en-US"/>
-        </w:rPr>
-        <w:t>{{</w:t>
+        <w:t>Count of vulnerabilities</w:t>
+      </w:r>
+      <w:r>
+        <w:rPr>
+          <w:lang w:val="en-US"/>
+        </w:rPr>
+        <w:t>: {{</w:t>
       </w:r>
       <w:proofErr w:type="spellStart"/>
       <w:proofErr w:type="gramStart"/>
@@ -178,7 +207,7 @@
         <w:rPr>
           <w:lang w:val="en-US"/>
         </w:rPr>
-        <w:t>componentsCount</w:t>
+        <w:t>vulnsCount</w:t>
       </w:r>
       <w:proofErr w:type="spellEnd"/>
       <w:proofErr w:type="gramEnd"/>
@@ -199,13 +228,7 @@
         <w:rPr>
           <w:lang w:val="en-US"/>
         </w:rPr>
-        <w:t>Count of vulnerabilities</w:t>
-      </w:r>
-      <w:r>
-        <w:rPr>
-          <w:lang w:val="en-US"/>
-        </w:rPr>
-        <w:t xml:space="preserve">: </w:t>
+        <w:t xml:space="preserve">Count of vulnerable dependencies: </w:t>
       </w:r>
       <w:r>
         <w:rPr>
@@ -231,7 +254,7 @@
         <w:rPr>
           <w:lang w:val="en-US"/>
         </w:rPr>
-        <w:t>vulnsCount</w:t>
+        <w:t>vulnComponentsCount</w:t>
       </w:r>
       <w:proofErr w:type="spellEnd"/>
       <w:proofErr w:type="gramEnd"/>
@@ -317,13 +340,7 @@
         <w:rPr>
           <w:lang w:val="en-US"/>
         </w:rPr>
-        <w:t xml:space="preserve">: </w:t>
-      </w:r>
-      <w:r>
-        <w:rPr>
-          <w:lang w:val="en-US"/>
-        </w:rPr>
-        <w:t>{{</w:t>
+        <w:t>: {{</w:t>
       </w:r>
       <w:proofErr w:type="spellStart"/>
       <w:proofErr w:type="gramStart"/>
@@ -486,7 +503,7 @@
           <w:szCs w:val="28"/>
           <w:lang w:val="en-US"/>
         </w:rPr>
-        <w:t xml:space="preserve"> –</w:t>
+        <w:t xml:space="preserve"> – </w:t>
       </w:r>
       <w:r>
         <w:rPr>
@@ -497,73 +514,7 @@
           <w:szCs w:val="28"/>
           <w:lang w:val="en-US"/>
         </w:rPr>
-        <w:t xml:space="preserve"> </w:t>
-      </w:r>
-      <w:r>
-        <w:rPr>
-          <w:rFonts w:cs="Times New Roman"/>
-          <w:i w:val="0"/>
-          <w:color w:val="auto"/>
-          <w:sz w:val="28"/>
-          <w:szCs w:val="28"/>
-          <w:lang w:val="en-US"/>
-        </w:rPr>
-        <w:t xml:space="preserve">Dependencies with </w:t>
-      </w:r>
-      <w:r>
-        <w:rPr>
-          <w:rFonts w:cs="Times New Roman"/>
-          <w:i w:val="0"/>
-          <w:color w:val="auto"/>
-          <w:sz w:val="28"/>
-          <w:szCs w:val="28"/>
-          <w:lang w:val="en-US"/>
-        </w:rPr>
-        <w:t>{{</w:t>
-      </w:r>
-      <w:r>
-        <w:rPr>
-          <w:rFonts w:cs="Times New Roman"/>
-          <w:i w:val="0"/>
-          <w:color w:val="auto"/>
-          <w:sz w:val="28"/>
-          <w:szCs w:val="28"/>
-          <w:lang w:val="en-US"/>
-        </w:rPr>
-        <w:t>severities</w:t>
-      </w:r>
-      <w:r>
-        <w:rPr>
-          <w:rFonts w:cs="Times New Roman"/>
-          <w:i w:val="0"/>
-          <w:color w:val="auto"/>
-          <w:sz w:val="28"/>
-          <w:szCs w:val="28"/>
-          <w:lang w:val="en-US"/>
-        </w:rPr>
-        <w:t>}}</w:t>
-      </w:r>
-      <w:r>
-        <w:rPr>
-          <w:rFonts w:cs="Times New Roman"/>
-          <w:i w:val="0"/>
-          <w:color w:val="auto"/>
-          <w:sz w:val="28"/>
-          <w:szCs w:val="28"/>
-          <w:lang w:val="en-US"/>
-        </w:rPr>
-        <w:t xml:space="preserve"> </w:t>
-      </w:r>
-      <w:r>
-        <w:rPr>
-          <w:rFonts w:cs="Times New Roman"/>
-          <w:i w:val="0"/>
-          <w:color w:val="auto"/>
-          <w:sz w:val="28"/>
-          <w:szCs w:val="28"/>
-          <w:lang w:val="en-US"/>
-        </w:rPr>
-        <w:t>vulnerabilities</w:t>
+        <w:t>Vulnerable dependencies</w:t>
       </w:r>
     </w:p>
     <w:tbl>
@@ -573,16 +524,18 @@
         <w:tblLook w:val="04A0" w:firstRow="1" w:lastRow="0" w:firstColumn="1" w:lastColumn="0" w:noHBand="0" w:noVBand="1"/>
       </w:tblPr>
       <w:tblGrid>
-        <w:gridCol w:w="751"/>
-        <w:gridCol w:w="3735"/>
-        <w:gridCol w:w="3738"/>
-        <w:gridCol w:w="3735"/>
-        <w:gridCol w:w="3735"/>
+        <w:gridCol w:w="458"/>
+        <w:gridCol w:w="2417"/>
+        <w:gridCol w:w="2451"/>
+        <w:gridCol w:w="2451"/>
+        <w:gridCol w:w="3007"/>
+        <w:gridCol w:w="2455"/>
+        <w:gridCol w:w="2455"/>
       </w:tblGrid>
       <w:tr>
         <w:tc>
           <w:tcPr>
-            <w:tcW w:w="239" w:type="pct"/>
+            <w:tcW w:w="146" w:type="pct"/>
             <w:shd w:val="clear" w:color="auto" w:fill="E7E6E6" w:themeFill="background2"/>
           </w:tcPr>
           <w:p>
@@ -610,7 +563,7 @@
         </w:tc>
         <w:tc>
           <w:tcPr>
-            <w:tcW w:w="1190" w:type="pct"/>
+            <w:tcW w:w="770" w:type="pct"/>
             <w:shd w:val="clear" w:color="auto" w:fill="E7E6E6" w:themeFill="background2"/>
           </w:tcPr>
           <w:p>
@@ -639,7 +592,7 @@
         </w:tc>
         <w:tc>
           <w:tcPr>
-            <w:tcW w:w="1191" w:type="pct"/>
+            <w:tcW w:w="781" w:type="pct"/>
             <w:shd w:val="clear" w:color="auto" w:fill="E7E6E6" w:themeFill="background2"/>
           </w:tcPr>
           <w:p>
@@ -668,7 +621,7 @@
         </w:tc>
         <w:tc>
           <w:tcPr>
-            <w:tcW w:w="1190" w:type="pct"/>
+            <w:tcW w:w="781" w:type="pct"/>
             <w:shd w:val="clear" w:color="auto" w:fill="E7E6E6" w:themeFill="background2"/>
           </w:tcPr>
           <w:p>
@@ -697,7 +650,7 @@
         </w:tc>
         <w:tc>
           <w:tcPr>
-            <w:tcW w:w="1190" w:type="pct"/>
+            <w:tcW w:w="958" w:type="pct"/>
             <w:shd w:val="clear" w:color="auto" w:fill="E7E6E6" w:themeFill="background2"/>
           </w:tcPr>
           <w:p>
@@ -709,6 +662,7 @@
                 <w:b/>
                 <w:sz w:val="24"/>
                 <w:szCs w:val="24"/>
+                <w:lang w:val="en-US"/>
               </w:rPr>
             </w:pPr>
             <w:r>
@@ -719,7 +673,64 @@
                 <w:szCs w:val="24"/>
                 <w:lang w:val="en-US"/>
               </w:rPr>
-              <w:t>Recommended version</w:t>
+              <w:t>Vulnerabilities</w:t>
+            </w:r>
+          </w:p>
+        </w:tc>
+        <w:tc>
+          <w:tcPr>
+            <w:tcW w:w="782" w:type="pct"/>
+            <w:shd w:val="clear" w:color="auto" w:fill="E7E6E6" w:themeFill="background2"/>
+          </w:tcPr>
+          <w:p>
+            <w:pPr>
+              <w:spacing w:line="240" w:lineRule="auto"/>
+              <w:jc w:val="center"/>
+              <w:rPr>
+                <w:rFonts w:cs="Times New Roman"/>
+                <w:b/>
+                <w:sz w:val="24"/>
+                <w:szCs w:val="24"/>
+                <w:lang w:val="en-US"/>
+              </w:rPr>
+            </w:pPr>
+            <w:r>
+              <w:rPr>
+                <w:rFonts w:cs="Times New Roman"/>
+                <w:b/>
+                <w:sz w:val="24"/>
+                <w:szCs w:val="24"/>
+                <w:lang w:val="en-US"/>
+              </w:rPr>
+              <w:t>Final severity</w:t>
+            </w:r>
+          </w:p>
+        </w:tc>
+        <w:tc>
+          <w:tcPr>
+            <w:tcW w:w="782" w:type="pct"/>
+            <w:shd w:val="clear" w:color="auto" w:fill="E7E6E6" w:themeFill="background2"/>
+          </w:tcPr>
+          <w:p>
+            <w:pPr>
+              <w:spacing w:line="240" w:lineRule="auto"/>
+              <w:jc w:val="center"/>
+              <w:rPr>
+                <w:rFonts w:cs="Times New Roman"/>
+                <w:b/>
+                <w:sz w:val="24"/>
+                <w:szCs w:val="24"/>
+              </w:rPr>
+            </w:pPr>
+            <w:r>
+              <w:rPr>
+                <w:rFonts w:cs="Times New Roman"/>
+                <w:b/>
+                <w:sz w:val="24"/>
+                <w:szCs w:val="24"/>
+                <w:lang w:val="en-US"/>
+              </w:rPr>
+              <w:t>Last version</w:t>
             </w:r>
           </w:p>
         </w:tc>
@@ -728,7 +739,7 @@
         <w:tc>
           <w:tcPr>
             <w:tcW w:w="5000" w:type="pct"/>
-            <w:gridSpan w:val="5"/>
+            <w:gridSpan w:val="7"/>
           </w:tcPr>
           <w:p>
             <w:pPr>
@@ -747,16 +758,34 @@
                 <w:szCs w:val="24"/>
                 <w:lang w:val="en-US"/>
               </w:rPr>
-              <w:t>{%tr for v in vuln</w:t>
-            </w:r>
-            <w:r>
-              <w:rPr>
-                <w:rFonts w:cs="Times New Roman"/>
-                <w:sz w:val="24"/>
-                <w:szCs w:val="24"/>
-                <w:lang w:val="en-US"/>
-              </w:rPr>
-              <w:t>_component</w:t>
+              <w:t xml:space="preserve">{%tr for </w:t>
+            </w:r>
+            <w:r>
+              <w:rPr>
+                <w:rFonts w:cs="Times New Roman"/>
+                <w:sz w:val="24"/>
+                <w:szCs w:val="24"/>
+                <w:lang w:val="en-US"/>
+              </w:rPr>
+              <w:t>c</w:t>
+            </w:r>
+            <w:r>
+              <w:rPr>
+                <w:rFonts w:cs="Times New Roman"/>
+                <w:sz w:val="24"/>
+                <w:szCs w:val="24"/>
+                <w:lang w:val="en-US"/>
+              </w:rPr>
+              <w:t xml:space="preserve"> in </w:t>
+            </w:r>
+            <w:r>
+              <w:rPr>
+                <w:rFonts w:cs="Times New Roman"/>
+                <w:sz w:val="24"/>
+                <w:szCs w:val="24"/>
+                <w:lang w:val="en-US"/>
+              </w:rPr>
+              <w:t>components</w:t>
             </w:r>
             <w:r>
               <w:rPr>
@@ -771,9 +800,12 @@
         </w:tc>
       </w:tr>
       <w:tr>
+        <w:trPr>
+          <w:trHeight w:val="262"/>
+        </w:trPr>
         <w:tc>
           <w:tcPr>
-            <w:tcW w:w="239" w:type="pct"/>
+            <w:tcW w:w="146" w:type="pct"/>
           </w:tcPr>
           <w:p>
             <w:pPr>
@@ -796,7 +828,7 @@
         </w:tc>
         <w:tc>
           <w:tcPr>
-            <w:tcW w:w="1190" w:type="pct"/>
+            <w:tcW w:w="770" w:type="pct"/>
           </w:tcPr>
           <w:p>
             <w:pPr>
@@ -815,17 +847,54 @@
                 <w:szCs w:val="24"/>
                 <w:lang w:val="en-US"/>
               </w:rPr>
-              <w:t>{{v.component}}</w:t>
+              <w:t>{{</w:t>
+            </w:r>
+            <w:r>
+              <w:rPr>
+                <w:rFonts w:cs="Times New Roman"/>
+                <w:sz w:val="24"/>
+                <w:szCs w:val="24"/>
+                <w:lang w:val="en-US"/>
+              </w:rPr>
+              <w:t>c</w:t>
+            </w:r>
+            <w:r>
+              <w:rPr>
+                <w:rFonts w:cs="Times New Roman"/>
+                <w:sz w:val="24"/>
+                <w:szCs w:val="24"/>
+                <w:lang w:val="en-US"/>
+              </w:rPr>
+              <w:t>.</w:t>
+            </w:r>
+            <w:r>
+              <w:rPr>
+                <w:rFonts w:cs="Times New Roman"/>
+                <w:sz w:val="24"/>
+                <w:szCs w:val="24"/>
+                <w:lang w:val="en-US"/>
+              </w:rPr>
+              <w:t>name</w:t>
+            </w:r>
+            <w:r>
+              <w:rPr>
+                <w:rFonts w:cs="Times New Roman"/>
+                <w:sz w:val="24"/>
+                <w:szCs w:val="24"/>
+                <w:lang w:val="en-US"/>
+              </w:rPr>
+              <w:t>}}</w:t>
             </w:r>
           </w:p>
         </w:tc>
         <w:tc>
           <w:tcPr>
-            <w:tcW w:w="1191" w:type="pct"/>
+            <w:tcW w:w="781" w:type="pct"/>
           </w:tcPr>
           <w:p>
             <w:pPr>
               <w:spacing w:line="240" w:lineRule="auto"/>
+              <w:jc w:val="center"/>
               <w:rPr>
                 <w:rFonts w:cs="Times New Roman"/>
                 <w:sz w:val="24"/>
@@ -839,13 +908,44 @@
                 <w:szCs w:val="24"/>
                 <w:lang w:val="en-US"/>
               </w:rPr>
-              <w:t>{{v.version}}</w:t>
+              <w:t>{{</w:t>
+            </w:r>
+            <w:proofErr w:type="spellStart"/>
+            <w:proofErr w:type="gramStart"/>
+            <w:r>
+              <w:rPr>
+                <w:rFonts w:cs="Times New Roman"/>
+                <w:sz w:val="24"/>
+                <w:szCs w:val="24"/>
+                <w:lang w:val="en-US"/>
+              </w:rPr>
+              <w:t>c</w:t>
+            </w:r>
+            <w:r>
+              <w:rPr>
+                <w:rFonts w:cs="Times New Roman"/>
+                <w:sz w:val="24"/>
+                <w:szCs w:val="24"/>
+                <w:lang w:val="en-US"/>
+              </w:rPr>
+              <w:t>.version</w:t>
+            </w:r>
+            <w:proofErr w:type="spellEnd"/>
+            <w:proofErr w:type="gramEnd"/>
+            <w:r>
+              <w:rPr>
+                <w:rFonts w:cs="Times New Roman"/>
+                <w:sz w:val="24"/>
+                <w:szCs w:val="24"/>
+                <w:lang w:val="en-US"/>
+              </w:rPr>
+              <w:t>}}</w:t>
             </w:r>
           </w:p>
         </w:tc>
         <w:tc>
           <w:tcPr>
-            <w:tcW w:w="1190" w:type="pct"/>
+            <w:tcW w:w="781" w:type="pct"/>
           </w:tcPr>
           <w:p>
             <w:pPr>
@@ -863,19 +963,51 @@
                 <w:szCs w:val="24"/>
                 <w:lang w:val="en-US"/>
               </w:rPr>
-              <w:t>{{v.group}}</w:t>
+              <w:t>{{</w:t>
+            </w:r>
+            <w:proofErr w:type="spellStart"/>
+            <w:proofErr w:type="gramStart"/>
+            <w:r>
+              <w:rPr>
+                <w:rFonts w:cs="Times New Roman"/>
+                <w:sz w:val="24"/>
+                <w:szCs w:val="24"/>
+                <w:lang w:val="en-US"/>
+              </w:rPr>
+              <w:t>c</w:t>
+            </w:r>
+            <w:r>
+              <w:rPr>
+                <w:rFonts w:cs="Times New Roman"/>
+                <w:sz w:val="24"/>
+                <w:szCs w:val="24"/>
+                <w:lang w:val="en-US"/>
+              </w:rPr>
+              <w:t>.group</w:t>
+            </w:r>
+            <w:proofErr w:type="spellEnd"/>
+            <w:proofErr w:type="gramEnd"/>
+            <w:r>
+              <w:rPr>
+                <w:rFonts w:cs="Times New Roman"/>
+                <w:sz w:val="24"/>
+                <w:szCs w:val="24"/>
+                <w:lang w:val="en-US"/>
+              </w:rPr>
+              <w:t>}}</w:t>
             </w:r>
           </w:p>
         </w:tc>
         <w:tc>
           <w:tcPr>
-            <w:tcW w:w="1190" w:type="pct"/>
+            <w:tcW w:w="958" w:type="pct"/>
           </w:tcPr>
           <w:p>
             <w:pPr>
               <w:spacing w:line="240" w:lineRule="auto"/>
               <w:rPr>
-                <w:rFonts w:cs="Times New Roman"/>
+                <w:rFonts w:ascii="Courier New" w:hAnsi="Courier New" w:cs="Courier New"/>
+                <w:color w:val="44546A" w:themeColor="text2"/>
                 <w:sz w:val="24"/>
                 <w:szCs w:val="24"/>
                 <w:lang w:val="en-US"/>
@@ -883,22 +1015,342 @@
             </w:pPr>
             <w:r>
               <w:rPr>
-                <w:rFonts w:cs="Times New Roman"/>
-                <w:sz w:val="24"/>
-                <w:szCs w:val="24"/>
-                <w:lang w:val="en-US"/>
-              </w:rPr>
-              <w:t>{{v.</w:t>
-            </w:r>
-            <w:r>
-              <w:rPr>
-                <w:rFonts w:cs="Times New Roman"/>
-                <w:sz w:val="24"/>
-                <w:szCs w:val="24"/>
-                <w:lang w:val="en-US"/>
-              </w:rPr>
-              <w:t>rec_version</w:t>
-            </w:r>
+                <w:rFonts w:ascii="Courier New" w:hAnsi="Courier New" w:cs="Courier New"/>
+                <w:color w:val="44546A" w:themeColor="text2"/>
+                <w:sz w:val="24"/>
+                <w:szCs w:val="24"/>
+                <w:lang w:val="en-US"/>
+              </w:rPr>
+              <w:t>{%</w:t>
+            </w:r>
+            <w:r>
+              <w:rPr>
+                <w:rFonts w:ascii="Courier New" w:hAnsi="Courier New" w:cs="Courier New"/>
+                <w:color w:val="44546A" w:themeColor="text2"/>
+                <w:sz w:val="24"/>
+                <w:szCs w:val="24"/>
+                <w:lang w:val="en-US"/>
+              </w:rPr>
+              <w:t>p</w:t>
+            </w:r>
+            <w:r>
+              <w:rPr>
+                <w:rFonts w:ascii="Courier New" w:hAnsi="Courier New" w:cs="Courier New"/>
+                <w:color w:val="44546A" w:themeColor="text2"/>
+                <w:sz w:val="24"/>
+                <w:szCs w:val="24"/>
+                <w:lang w:val="en-US"/>
+              </w:rPr>
+              <w:t xml:space="preserve"> for v in </w:t>
+            </w:r>
+            <w:proofErr w:type="spellStart"/>
+            <w:proofErr w:type="gramStart"/>
+            <w:r>
+              <w:rPr>
+                <w:rFonts w:ascii="Courier New" w:hAnsi="Courier New" w:cs="Courier New"/>
+                <w:color w:val="44546A" w:themeColor="text2"/>
+                <w:sz w:val="24"/>
+                <w:szCs w:val="24"/>
+                <w:lang w:val="en-US"/>
+              </w:rPr>
+              <w:t>c.vulnerabilities</w:t>
+            </w:r>
+            <w:proofErr w:type="spellEnd"/>
+            <w:proofErr w:type="gramEnd"/>
+            <w:r>
+              <w:rPr>
+                <w:rFonts w:ascii="Courier New" w:hAnsi="Courier New" w:cs="Courier New"/>
+                <w:color w:val="44546A" w:themeColor="text2"/>
+                <w:sz w:val="24"/>
+                <w:szCs w:val="24"/>
+                <w:lang w:val="en-US"/>
+              </w:rPr>
+              <w:t xml:space="preserve"> %}</w:t>
+            </w:r>
+          </w:p>
+          <w:p>
+            <w:pPr>
+              <w:spacing w:line="240" w:lineRule="auto"/>
+              <w:rPr>
+                <w:rFonts w:ascii="Courier New" w:hAnsi="Courier New" w:cs="Courier New"/>
+                <w:color w:val="44546A" w:themeColor="text2"/>
+                <w:sz w:val="24"/>
+                <w:szCs w:val="24"/>
+                <w:lang w:val="en-US"/>
+              </w:rPr>
+            </w:pPr>
+            <w:proofErr w:type="gramStart"/>
+            <w:r>
+              <w:rPr>
+                <w:rFonts w:ascii="Courier New" w:hAnsi="Courier New" w:cs="Courier New"/>
+                <w:color w:val="44546A" w:themeColor="text2"/>
+                <w:sz w:val="24"/>
+                <w:szCs w:val="24"/>
+                <w:lang w:val="en-US"/>
+              </w:rPr>
+              <w:t>{</w:t>
+            </w:r>
+            <w:r>
+              <w:rPr>
+                <w:rFonts w:ascii="Courier New" w:hAnsi="Courier New" w:cs="Courier New"/>
+                <w:color w:val="44546A" w:themeColor="text2"/>
+                <w:sz w:val="24"/>
+                <w:szCs w:val="24"/>
+                <w:lang w:val="en-US"/>
+              </w:rPr>
+              <w:t>{</w:t>
+            </w:r>
+            <w:r>
+              <w:rPr>
+                <w:rFonts w:ascii="Courier New" w:hAnsi="Courier New" w:cs="Courier New"/>
+                <w:color w:val="44546A" w:themeColor="text2"/>
+                <w:sz w:val="24"/>
+                <w:szCs w:val="24"/>
+                <w:lang w:val="en-US"/>
+              </w:rPr>
+              <w:t xml:space="preserve"> </w:t>
+            </w:r>
+            <w:proofErr w:type="spellStart"/>
+            <w:r>
+              <w:rPr>
+                <w:rFonts w:ascii="Courier New" w:hAnsi="Courier New" w:cs="Courier New"/>
+                <w:color w:val="44546A" w:themeColor="text2"/>
+                <w:sz w:val="24"/>
+                <w:szCs w:val="24"/>
+                <w:lang w:val="en-US"/>
+              </w:rPr>
+              <w:t>v</w:t>
+            </w:r>
+            <w:proofErr w:type="gramEnd"/>
+            <w:r>
+              <w:rPr>
+                <w:rFonts w:ascii="Courier New" w:hAnsi="Courier New" w:cs="Courier New"/>
+                <w:color w:val="44546A" w:themeColor="text2"/>
+                <w:sz w:val="24"/>
+                <w:szCs w:val="24"/>
+                <w:lang w:val="en-US"/>
+              </w:rPr>
+              <w:t>.word_link</w:t>
+            </w:r>
+            <w:proofErr w:type="spellEnd"/>
+            <w:r>
+              <w:rPr>
+                <w:rFonts w:ascii="Courier New" w:hAnsi="Courier New" w:cs="Courier New"/>
+                <w:color w:val="44546A" w:themeColor="text2"/>
+                <w:sz w:val="24"/>
+                <w:szCs w:val="24"/>
+                <w:lang w:val="en-US"/>
+              </w:rPr>
+              <w:t xml:space="preserve"> </w:t>
+            </w:r>
+            <w:r>
+              <w:rPr>
+                <w:rFonts w:ascii="Courier New" w:hAnsi="Courier New" w:cs="Courier New"/>
+                <w:color w:val="44546A" w:themeColor="text2"/>
+                <w:sz w:val="24"/>
+                <w:szCs w:val="24"/>
+                <w:lang w:val="en-US"/>
+              </w:rPr>
+              <w:t>}</w:t>
+            </w:r>
+            <w:r>
+              <w:rPr>
+                <w:rFonts w:ascii="Courier New" w:hAnsi="Courier New" w:cs="Courier New"/>
+                <w:color w:val="44546A" w:themeColor="text2"/>
+                <w:sz w:val="24"/>
+                <w:szCs w:val="24"/>
+                <w:lang w:val="en-US"/>
+              </w:rPr>
+              <w:t>}</w:t>
+            </w:r>
+          </w:p>
+          <w:p>
+            <w:pPr>
+              <w:spacing w:line="240" w:lineRule="auto"/>
+              <w:rPr>
+                <w:rFonts w:ascii="Courier New" w:hAnsi="Courier New" w:cs="Courier New"/>
+                <w:color w:val="44546A" w:themeColor="text2"/>
+                <w:sz w:val="24"/>
+                <w:szCs w:val="24"/>
+                <w:lang w:val="en-US"/>
+              </w:rPr>
+            </w:pPr>
+            <w:r>
+              <w:rPr>
+                <w:rFonts w:ascii="Courier New" w:hAnsi="Courier New" w:cs="Courier New"/>
+                <w:color w:val="44546A" w:themeColor="text2"/>
+                <w:sz w:val="24"/>
+                <w:szCs w:val="24"/>
+                <w:lang w:val="en-US"/>
+              </w:rPr>
+              <w:t>{</w:t>
+            </w:r>
+            <w:r>
+              <w:rPr>
+                <w:rFonts w:ascii="Courier New" w:hAnsi="Courier New" w:cs="Courier New"/>
+                <w:color w:val="44546A" w:themeColor="text2"/>
+                <w:sz w:val="24"/>
+                <w:szCs w:val="24"/>
+                <w:lang w:val="en-US"/>
+              </w:rPr>
+              <w:t>%</w:t>
+            </w:r>
+            <w:r>
+              <w:rPr>
+                <w:rFonts w:ascii="Courier New" w:hAnsi="Courier New" w:cs="Courier New"/>
+                <w:color w:val="44546A" w:themeColor="text2"/>
+                <w:sz w:val="24"/>
+                <w:szCs w:val="24"/>
+                <w:lang w:val="en-US"/>
+              </w:rPr>
+              <w:t>p</w:t>
+            </w:r>
+            <w:r>
+              <w:rPr>
+                <w:rFonts w:ascii="Courier New" w:hAnsi="Courier New" w:cs="Courier New"/>
+                <w:color w:val="44546A" w:themeColor="text2"/>
+                <w:sz w:val="24"/>
+                <w:szCs w:val="24"/>
+                <w:lang w:val="en-US"/>
+              </w:rPr>
+              <w:t xml:space="preserve"> </w:t>
+            </w:r>
+            <w:proofErr w:type="spellStart"/>
+            <w:r>
+              <w:rPr>
+                <w:rFonts w:ascii="Courier New" w:hAnsi="Courier New" w:cs="Courier New"/>
+                <w:color w:val="44546A" w:themeColor="text2"/>
+                <w:sz w:val="24"/>
+                <w:szCs w:val="24"/>
+                <w:lang w:val="en-US"/>
+              </w:rPr>
+              <w:t>endfor</w:t>
+            </w:r>
+            <w:proofErr w:type="spellEnd"/>
+            <w:r>
+              <w:rPr>
+                <w:rFonts w:ascii="Courier New" w:hAnsi="Courier New" w:cs="Courier New"/>
+                <w:color w:val="44546A" w:themeColor="text2"/>
+                <w:sz w:val="24"/>
+                <w:szCs w:val="24"/>
+                <w:lang w:val="en-US"/>
+              </w:rPr>
+              <w:t xml:space="preserve"> %}</w:t>
+            </w:r>
+          </w:p>
+        </w:tc>
+        <w:tc>
+          <w:tcPr>
+            <w:tcW w:w="782" w:type="pct"/>
+          </w:tcPr>
+          <w:p>
+            <w:pPr>
+              <w:spacing w:line="240" w:lineRule="auto"/>
+              <w:jc w:val="center"/>
+              <w:rPr>
+                <w:rFonts w:cs="Times New Roman"/>
+                <w:sz w:val="24"/>
+                <w:szCs w:val="24"/>
+                <w:lang w:val="en-US"/>
+              </w:rPr>
+            </w:pPr>
+            <w:r>
+              <w:rPr>
+                <w:rFonts w:cs="Times New Roman"/>
+                <w:sz w:val="24"/>
+                <w:szCs w:val="24"/>
+                <w:lang w:val="en-US"/>
+              </w:rPr>
+              <w:t>{{</w:t>
+            </w:r>
+            <w:proofErr w:type="spellStart"/>
+            <w:proofErr w:type="gramStart"/>
+            <w:r>
+              <w:rPr>
+                <w:rFonts w:cs="Times New Roman"/>
+                <w:sz w:val="24"/>
+                <w:szCs w:val="24"/>
+                <w:lang w:val="en-US"/>
+              </w:rPr>
+              <w:t>c.severity</w:t>
+            </w:r>
+            <w:proofErr w:type="spellEnd"/>
+            <w:proofErr w:type="gramEnd"/>
+            <w:r>
+              <w:rPr>
+                <w:rFonts w:cs="Times New Roman"/>
+                <w:sz w:val="24"/>
+                <w:szCs w:val="24"/>
+                <w:lang w:val="en-US"/>
+              </w:rPr>
+              <w:t>}}</w:t>
+            </w:r>
+          </w:p>
+        </w:tc>
+        <w:tc>
+          <w:tcPr>
+            <w:tcW w:w="782" w:type="pct"/>
+          </w:tcPr>
+          <w:p>
+            <w:pPr>
+              <w:spacing w:line="240" w:lineRule="auto"/>
+              <w:jc w:val="center"/>
+              <w:rPr>
+                <w:rFonts w:cs="Times New Roman"/>
+                <w:sz w:val="24"/>
+                <w:szCs w:val="24"/>
+                <w:lang w:val="en-US"/>
+              </w:rPr>
+            </w:pPr>
+            <w:r>
+              <w:rPr>
+                <w:rFonts w:cs="Times New Roman"/>
+                <w:sz w:val="24"/>
+                <w:szCs w:val="24"/>
+                <w:lang w:val="en-US"/>
+              </w:rPr>
+              <w:t>{{</w:t>
+            </w:r>
+            <w:proofErr w:type="spellStart"/>
+            <w:proofErr w:type="gramStart"/>
+            <w:r>
+              <w:rPr>
+                <w:rFonts w:cs="Times New Roman"/>
+                <w:sz w:val="24"/>
+                <w:szCs w:val="24"/>
+                <w:lang w:val="en-US"/>
+              </w:rPr>
+              <w:t>c</w:t>
+            </w:r>
+            <w:r>
+              <w:rPr>
+                <w:rFonts w:cs="Times New Roman"/>
+                <w:sz w:val="24"/>
+                <w:szCs w:val="24"/>
+                <w:lang w:val="en-US"/>
+              </w:rPr>
+              <w:t>.</w:t>
+            </w:r>
+            <w:r>
+              <w:rPr>
+                <w:rFonts w:cs="Times New Roman"/>
+                <w:sz w:val="24"/>
+                <w:szCs w:val="24"/>
+                <w:lang w:val="en-US"/>
+              </w:rPr>
+              <w:t>last</w:t>
+            </w:r>
+            <w:proofErr w:type="gramEnd"/>
+            <w:r>
+              <w:rPr>
+                <w:rFonts w:cs="Times New Roman"/>
+                <w:sz w:val="24"/>
+                <w:szCs w:val="24"/>
+                <w:lang w:val="en-US"/>
+              </w:rPr>
+              <w:t>_version</w:t>
+            </w:r>
+            <w:proofErr w:type="spellEnd"/>
             <w:r>
               <w:rPr>
                 <w:rFonts w:cs="Times New Roman"/>
@@ -915,7 +1367,7 @@
         <w:tc>
           <w:tcPr>
             <w:tcW w:w="5000" w:type="pct"/>
-            <w:gridSpan w:val="5"/>
+            <w:gridSpan w:val="7"/>
           </w:tcPr>
           <w:p>
             <w:pPr>
@@ -949,571 +1401,25 @@
                 <w:sz w:val="24"/>
                 <w:szCs w:val="24"/>
               </w:rPr>
-              <w:t xml:space="preserve"> endfor %}</w:t>
-            </w:r>
-          </w:p>
-        </w:tc>
-      </w:tr>
-    </w:tbl>
-    <w:p/>
-    <w:p>
-      <w:pPr>
-        <w:pStyle w:val="a5"/>
-        <w:keepNext/>
-        <w:rPr>
-          <w:rFonts w:cs="Times New Roman"/>
-          <w:i w:val="0"/>
-          <w:color w:val="auto"/>
-          <w:sz w:val="28"/>
-          <w:szCs w:val="28"/>
-          <w:lang w:val="en-US"/>
-        </w:rPr>
-      </w:pPr>
-      <w:r>
-        <w:rPr>
-          <w:rFonts w:cs="Times New Roman"/>
-          <w:i w:val="0"/>
-          <w:color w:val="auto"/>
-          <w:sz w:val="28"/>
-          <w:szCs w:val="28"/>
-          <w:lang w:val="en-US"/>
-        </w:rPr>
-        <w:t>Table</w:t>
-      </w:r>
-      <w:r>
-        <w:rPr>
-          <w:rFonts w:cs="Times New Roman"/>
-          <w:i w:val="0"/>
-          <w:color w:val="auto"/>
-          <w:sz w:val="28"/>
-          <w:szCs w:val="28"/>
-        </w:rPr>
-        <w:t xml:space="preserve"> </w:t>
-      </w:r>
-      <w:r>
-        <w:rPr>
-          <w:rFonts w:cs="Times New Roman"/>
-          <w:i w:val="0"/>
-          <w:color w:val="auto"/>
-          <w:sz w:val="28"/>
-          <w:szCs w:val="28"/>
-        </w:rPr>
-        <w:fldChar w:fldCharType="begin"/>
-      </w:r>
-      <w:r>
-        <w:rPr>
-          <w:rFonts w:cs="Times New Roman"/>
-          <w:i w:val="0"/>
-          <w:color w:val="auto"/>
-          <w:sz w:val="28"/>
-          <w:szCs w:val="28"/>
-        </w:rPr>
-        <w:instrText xml:space="preserve"> SEQ Таблица \* ARABIC </w:instrText>
-      </w:r>
-      <w:r>
-        <w:rPr>
-          <w:rFonts w:cs="Times New Roman"/>
-          <w:i w:val="0"/>
-          <w:color w:val="auto"/>
-          <w:sz w:val="28"/>
-          <w:szCs w:val="28"/>
-        </w:rPr>
-        <w:fldChar w:fldCharType="separate"/>
-      </w:r>
-      <w:r>
-        <w:rPr>
-          <w:rFonts w:cs="Times New Roman"/>
-          <w:i w:val="0"/>
-          <w:noProof/>
-          <w:color w:val="auto"/>
-          <w:sz w:val="28"/>
-          <w:szCs w:val="28"/>
-        </w:rPr>
-        <w:t>2</w:t>
-      </w:r>
-      <w:r>
-        <w:rPr>
-          <w:rFonts w:cs="Times New Roman"/>
-          <w:i w:val="0"/>
-          <w:color w:val="auto"/>
-          <w:sz w:val="28"/>
-          <w:szCs w:val="28"/>
-        </w:rPr>
-        <w:fldChar w:fldCharType="end"/>
-      </w:r>
-      <w:r>
-        <w:rPr>
-          <w:rFonts w:cs="Times New Roman"/>
-          <w:i w:val="0"/>
-          <w:color w:val="auto"/>
-          <w:sz w:val="28"/>
-          <w:szCs w:val="28"/>
-          <w:lang w:val="en-US"/>
-        </w:rPr>
-        <w:t xml:space="preserve"> </w:t>
-      </w:r>
-      <w:r>
-        <w:rPr>
-          <w:rFonts w:cs="Times New Roman"/>
-          <w:i w:val="0"/>
-          <w:color w:val="auto"/>
-          <w:sz w:val="28"/>
-          <w:szCs w:val="28"/>
-          <w:lang w:val="en-US"/>
-        </w:rPr>
-        <w:t>–</w:t>
-      </w:r>
-      <w:r>
-        <w:rPr>
-          <w:rFonts w:cs="Times New Roman"/>
-          <w:i w:val="0"/>
-          <w:color w:val="auto"/>
-          <w:sz w:val="28"/>
-          <w:szCs w:val="28"/>
-        </w:rPr>
-        <w:t xml:space="preserve"> </w:t>
-      </w:r>
-      <w:r>
-        <w:rPr>
-          <w:rFonts w:cs="Times New Roman"/>
-          <w:i w:val="0"/>
-          <w:color w:val="auto"/>
-          <w:sz w:val="28"/>
-          <w:szCs w:val="28"/>
-          <w:lang w:val="en-US"/>
-        </w:rPr>
-        <w:t>All issues</w:t>
-      </w:r>
-    </w:p>
-    <w:tbl>
-      <w:tblPr>
-        <w:tblStyle w:val="a3"/>
-        <w:tblW w:w="5000" w:type="pct"/>
-        <w:tblLook w:val="04A0" w:firstRow="1" w:lastRow="0" w:firstColumn="1" w:lastColumn="0" w:noHBand="0" w:noVBand="1"/>
-      </w:tblPr>
-      <w:tblGrid>
-        <w:gridCol w:w="606"/>
-        <w:gridCol w:w="3016"/>
-        <w:gridCol w:w="3020"/>
-        <w:gridCol w:w="3016"/>
-        <w:gridCol w:w="3020"/>
-        <w:gridCol w:w="3016"/>
-      </w:tblGrid>
-      <w:tr>
-        <w:tc>
-          <w:tcPr>
-            <w:tcW w:w="193" w:type="pct"/>
-            <w:shd w:val="clear" w:color="auto" w:fill="E7E6E6" w:themeFill="background2"/>
-          </w:tcPr>
-          <w:p>
-            <w:pPr>
-              <w:spacing w:line="240" w:lineRule="auto"/>
-              <w:jc w:val="center"/>
-              <w:rPr>
-                <w:rFonts w:cs="Times New Roman"/>
-                <w:b/>
-                <w:sz w:val="24"/>
-                <w:szCs w:val="24"/>
-                <w:lang w:val="en-US"/>
-              </w:rPr>
-            </w:pPr>
-            <w:r>
-              <w:rPr>
-                <w:rFonts w:cs="Times New Roman"/>
-                <w:b/>
-                <w:sz w:val="24"/>
-                <w:szCs w:val="24"/>
-              </w:rPr>
-              <w:t>№</w:t>
-            </w:r>
-          </w:p>
-        </w:tc>
-        <w:tc>
-          <w:tcPr>
-            <w:tcW w:w="961" w:type="pct"/>
-            <w:shd w:val="clear" w:color="auto" w:fill="E7E6E6" w:themeFill="background2"/>
-          </w:tcPr>
-          <w:p>
-            <w:pPr>
-              <w:spacing w:line="240" w:lineRule="auto"/>
-              <w:jc w:val="center"/>
-              <w:rPr>
-                <w:rFonts w:cs="Times New Roman"/>
-                <w:b/>
-                <w:sz w:val="24"/>
-                <w:szCs w:val="24"/>
-              </w:rPr>
-            </w:pPr>
-            <w:r>
-              <w:rPr>
-                <w:rFonts w:cs="Times New Roman"/>
-                <w:b/>
-                <w:sz w:val="24"/>
-                <w:szCs w:val="24"/>
-                <w:lang w:val="en-US"/>
-              </w:rPr>
-              <w:t>Dependency</w:t>
-            </w:r>
-          </w:p>
-        </w:tc>
-        <w:tc>
-          <w:tcPr>
-            <w:tcW w:w="962" w:type="pct"/>
-            <w:shd w:val="clear" w:color="auto" w:fill="E7E6E6" w:themeFill="background2"/>
-          </w:tcPr>
-          <w:p>
-            <w:pPr>
-              <w:spacing w:line="240" w:lineRule="auto"/>
-              <w:jc w:val="center"/>
-              <w:rPr>
-                <w:rFonts w:cs="Times New Roman"/>
-                <w:b/>
-                <w:sz w:val="24"/>
-                <w:szCs w:val="24"/>
-                <w:lang w:val="en-US"/>
-              </w:rPr>
-            </w:pPr>
-            <w:r>
-              <w:rPr>
-                <w:rFonts w:cs="Times New Roman"/>
-                <w:b/>
-                <w:sz w:val="24"/>
-                <w:szCs w:val="24"/>
-                <w:lang w:val="en-US"/>
-              </w:rPr>
-              <w:t>Used version</w:t>
-            </w:r>
-          </w:p>
-        </w:tc>
-        <w:tc>
-          <w:tcPr>
-            <w:tcW w:w="961" w:type="pct"/>
-            <w:shd w:val="clear" w:color="auto" w:fill="E7E6E6" w:themeFill="background2"/>
-          </w:tcPr>
-          <w:p>
-            <w:pPr>
-              <w:spacing w:line="240" w:lineRule="auto"/>
-              <w:jc w:val="center"/>
-              <w:rPr>
-                <w:rFonts w:cs="Times New Roman"/>
-                <w:b/>
-                <w:sz w:val="24"/>
-                <w:szCs w:val="24"/>
-                <w:lang w:val="en-US"/>
-              </w:rPr>
-            </w:pPr>
-            <w:r>
-              <w:rPr>
-                <w:rFonts w:cs="Times New Roman"/>
-                <w:b/>
-                <w:sz w:val="24"/>
-                <w:szCs w:val="24"/>
-                <w:lang w:val="en-US"/>
-              </w:rPr>
-              <w:t>Group</w:t>
-            </w:r>
-          </w:p>
-        </w:tc>
-        <w:tc>
-          <w:tcPr>
-            <w:tcW w:w="962" w:type="pct"/>
-            <w:shd w:val="clear" w:color="auto" w:fill="E7E6E6" w:themeFill="background2"/>
-          </w:tcPr>
-          <w:p>
-            <w:pPr>
-              <w:spacing w:line="240" w:lineRule="auto"/>
-              <w:jc w:val="center"/>
-              <w:rPr>
-                <w:rFonts w:cs="Times New Roman"/>
-                <w:b/>
-                <w:sz w:val="24"/>
-                <w:szCs w:val="24"/>
-              </w:rPr>
-            </w:pPr>
-            <w:r>
-              <w:rPr>
-                <w:rFonts w:cs="Times New Roman"/>
-                <w:b/>
-                <w:sz w:val="24"/>
-                <w:szCs w:val="24"/>
-                <w:lang w:val="en-US"/>
-              </w:rPr>
-              <w:t xml:space="preserve">Vulnerability </w:t>
-            </w:r>
-            <w:r>
-              <w:rPr>
-                <w:rFonts w:cs="Times New Roman"/>
-                <w:b/>
-                <w:sz w:val="24"/>
-                <w:szCs w:val="24"/>
-                <w:lang w:val="en-US"/>
-              </w:rPr>
-              <w:t>ID</w:t>
-            </w:r>
-          </w:p>
-        </w:tc>
-        <w:tc>
-          <w:tcPr>
-            <w:tcW w:w="962" w:type="pct"/>
-            <w:shd w:val="clear" w:color="auto" w:fill="E7E6E6" w:themeFill="background2"/>
-          </w:tcPr>
-          <w:p>
-            <w:pPr>
-              <w:spacing w:line="240" w:lineRule="auto"/>
-              <w:jc w:val="center"/>
-              <w:rPr>
-                <w:rFonts w:cs="Times New Roman"/>
-                <w:b/>
-                <w:sz w:val="24"/>
-                <w:szCs w:val="24"/>
-                <w:lang w:val="en-US"/>
-              </w:rPr>
-            </w:pPr>
-            <w:r>
-              <w:rPr>
-                <w:rFonts w:cs="Times New Roman"/>
-                <w:b/>
-                <w:sz w:val="24"/>
-                <w:szCs w:val="24"/>
-                <w:lang w:val="en-US"/>
-              </w:rPr>
-              <w:t>Severity</w:t>
-            </w:r>
-          </w:p>
-        </w:tc>
-      </w:tr>
-      <w:tr>
-        <w:tc>
-          <w:tcPr>
-            <w:tcW w:w="5000" w:type="pct"/>
-            <w:gridSpan w:val="6"/>
-          </w:tcPr>
-          <w:p>
-            <w:pPr>
-              <w:spacing w:line="240" w:lineRule="auto"/>
-              <w:rPr>
-                <w:rFonts w:cs="Times New Roman"/>
-                <w:sz w:val="24"/>
-                <w:szCs w:val="24"/>
-                <w:lang w:val="en-US"/>
-              </w:rPr>
-            </w:pPr>
-            <w:r>
-              <w:rPr>
-                <w:rFonts w:cs="Times New Roman"/>
-                <w:sz w:val="24"/>
-                <w:szCs w:val="24"/>
-                <w:lang w:val="en-US"/>
-              </w:rPr>
-              <w:t>{%</w:t>
-            </w:r>
-            <w:r>
-              <w:rPr>
-                <w:rFonts w:cs="Times New Roman"/>
-                <w:sz w:val="24"/>
-                <w:szCs w:val="24"/>
-                <w:lang w:val="en-US"/>
-              </w:rPr>
-              <w:t>tr</w:t>
-            </w:r>
-            <w:r>
-              <w:rPr>
-                <w:rFonts w:cs="Times New Roman"/>
-                <w:sz w:val="24"/>
-                <w:szCs w:val="24"/>
-                <w:lang w:val="en-US"/>
-              </w:rPr>
-              <w:t xml:space="preserve"> for v in vuln %}</w:t>
-            </w:r>
-          </w:p>
-        </w:tc>
-      </w:tr>
-      <w:tr>
-        <w:tc>
-          <w:tcPr>
-            <w:tcW w:w="193" w:type="pct"/>
-          </w:tcPr>
-          <w:p>
-            <w:pPr>
-              <w:pStyle w:val="a4"/>
-              <w:numPr>
-                <w:ilvl w:val="0"/>
-                <w:numId w:val="2"/>
-              </w:numPr>
-              <w:spacing w:line="240" w:lineRule="auto"/>
-              <w:ind w:left="0" w:firstLine="0"/>
-              <w:jc w:val="center"/>
-              <w:rPr>
-                <w:rFonts w:cs="Times New Roman"/>
-                <w:sz w:val="24"/>
-                <w:szCs w:val="24"/>
-                <w:lang w:val="en-US"/>
-              </w:rPr>
-            </w:pPr>
-          </w:p>
-        </w:tc>
-        <w:tc>
-          <w:tcPr>
-            <w:tcW w:w="961" w:type="pct"/>
-          </w:tcPr>
-          <w:p>
-            <w:pPr>
-              <w:spacing w:line="240" w:lineRule="auto"/>
-              <w:rPr>
-                <w:rFonts w:cs="Times New Roman"/>
-                <w:sz w:val="24"/>
-                <w:szCs w:val="24"/>
-                <w:lang w:val="en-US"/>
-              </w:rPr>
-            </w:pPr>
-            <w:r>
-              <w:rPr>
-                <w:rFonts w:cs="Times New Roman"/>
-                <w:sz w:val="24"/>
-                <w:szCs w:val="24"/>
-                <w:lang w:val="en-US"/>
-              </w:rPr>
-              <w:t>{{v.component}}</w:t>
-            </w:r>
-          </w:p>
-        </w:tc>
-        <w:tc>
-          <w:tcPr>
-            <w:tcW w:w="962" w:type="pct"/>
-          </w:tcPr>
-          <w:p>
-            <w:pPr>
-              <w:spacing w:line="240" w:lineRule="auto"/>
-              <w:rPr>
-                <w:rFonts w:cs="Times New Roman"/>
-                <w:sz w:val="24"/>
-                <w:szCs w:val="24"/>
-              </w:rPr>
-            </w:pPr>
-            <w:r>
-              <w:rPr>
-                <w:rFonts w:cs="Times New Roman"/>
-                <w:sz w:val="24"/>
-                <w:szCs w:val="24"/>
-                <w:lang w:val="en-US"/>
-              </w:rPr>
-              <w:t>{{v.version}}</w:t>
-            </w:r>
-          </w:p>
-        </w:tc>
-        <w:tc>
-          <w:tcPr>
-            <w:tcW w:w="961" w:type="pct"/>
-          </w:tcPr>
-          <w:p>
-            <w:pPr>
-              <w:spacing w:line="240" w:lineRule="auto"/>
-              <w:rPr>
-                <w:rFonts w:cs="Times New Roman"/>
-                <w:sz w:val="24"/>
-                <w:szCs w:val="24"/>
-              </w:rPr>
-            </w:pPr>
-            <w:r>
-              <w:rPr>
-                <w:rFonts w:cs="Times New Roman"/>
-                <w:sz w:val="24"/>
-                <w:szCs w:val="24"/>
-                <w:lang w:val="en-US"/>
-              </w:rPr>
-              <w:t>{{v.group}}</w:t>
-            </w:r>
-          </w:p>
-        </w:tc>
-        <w:tc>
-          <w:tcPr>
-            <w:tcW w:w="962" w:type="pct"/>
-          </w:tcPr>
-          <w:p>
-            <w:pPr>
-              <w:spacing w:line="240" w:lineRule="auto"/>
-              <w:rPr>
-                <w:rFonts w:cs="Times New Roman"/>
-                <w:sz w:val="24"/>
-                <w:szCs w:val="24"/>
-              </w:rPr>
-            </w:pPr>
-            <w:r>
-              <w:rPr>
-                <w:rFonts w:cs="Times New Roman"/>
-                <w:color w:val="1F3864" w:themeColor="accent1" w:themeShade="80"/>
-                <w:sz w:val="24"/>
-                <w:szCs w:val="24"/>
-                <w:lang w:val="en-US"/>
-              </w:rPr>
-              <w:t>{{v.vulnerability}}</w:t>
-            </w:r>
-          </w:p>
-        </w:tc>
-        <w:tc>
-          <w:tcPr>
-            <w:tcW w:w="962" w:type="pct"/>
-          </w:tcPr>
-          <w:p>
-            <w:pPr>
-              <w:spacing w:line="240" w:lineRule="auto"/>
-              <w:rPr>
-                <w:rFonts w:cs="Times New Roman"/>
-                <w:sz w:val="24"/>
-                <w:szCs w:val="24"/>
-              </w:rPr>
-            </w:pPr>
-            <w:r>
-              <w:rPr>
-                <w:rFonts w:cs="Times New Roman"/>
-                <w:sz w:val="24"/>
-                <w:szCs w:val="24"/>
-                <w:lang w:val="en-US"/>
-              </w:rPr>
-              <w:t>{{v.severity}}</w:t>
-            </w:r>
-          </w:p>
-        </w:tc>
-      </w:tr>
-      <w:tr>
-        <w:tc>
-          <w:tcPr>
-            <w:tcW w:w="5000" w:type="pct"/>
-            <w:gridSpan w:val="6"/>
-          </w:tcPr>
-          <w:p>
-            <w:pPr>
-              <w:spacing w:line="240" w:lineRule="auto"/>
-              <w:rPr>
-                <w:rFonts w:cs="Times New Roman"/>
-                <w:sz w:val="24"/>
-                <w:szCs w:val="24"/>
-              </w:rPr>
-            </w:pPr>
-            <w:r>
-              <w:rPr>
-                <w:rFonts w:cs="Times New Roman"/>
-                <w:sz w:val="24"/>
-                <w:szCs w:val="24"/>
-              </w:rPr>
-              <w:t>{%</w:t>
-            </w:r>
-            <w:r>
-              <w:rPr>
-                <w:rFonts w:cs="Times New Roman"/>
-                <w:sz w:val="24"/>
-                <w:szCs w:val="24"/>
-                <w:lang w:val="en-US"/>
-              </w:rPr>
-              <w:t>tr</w:t>
-            </w:r>
-            <w:r>
-              <w:rPr>
-                <w:rFonts w:cs="Times New Roman"/>
-                <w:sz w:val="24"/>
-                <w:szCs w:val="24"/>
-              </w:rPr>
-              <w:t xml:space="preserve"> endfor %}</w:t>
+              <w:t xml:space="preserve"> </w:t>
+            </w:r>
+            <w:proofErr w:type="spellStart"/>
+            <w:r>
+              <w:rPr>
+                <w:rFonts w:cs="Times New Roman"/>
+                <w:sz w:val="24"/>
+                <w:szCs w:val="24"/>
+              </w:rPr>
+              <w:t>endfor</w:t>
+            </w:r>
+            <w:proofErr w:type="spellEnd"/>
+            <w:r>
+              <w:rPr>
+                <w:rFonts w:cs="Times New Roman"/>
+                <w:sz w:val="24"/>
+                <w:szCs w:val="24"/>
+              </w:rPr>
+              <w:t xml:space="preserve"> %}</w:t>
             </w:r>
           </w:p>
         </w:tc>
@@ -1521,6 +1427,7 @@
     </w:tbl>
     <w:p/>
     <w:sectPr>
+      <w:headerReference w:type="default" r:id="rId8"/>
       <w:pgSz w:w="16838" w:h="11906" w:orient="landscape"/>
       <w:pgMar w:top="567" w:right="567" w:bottom="567" w:left="567" w:header="708" w:footer="708" w:gutter="0"/>
       <w:cols w:space="708"/>
@@ -1528,6 +1435,94 @@
     </w:sectPr>
   </w:body>
 </w:document>
+</file>
+
+<file path=word/endnotes.xml><?xml version="1.0" encoding="utf-8"?>
+<w:endnotes xmlns:wpc="http://schemas.microsoft.com/office/word/2010/wordprocessingCanvas" xmlns:cx="http://schemas.microsoft.com/office/drawing/2014/chartex" xmlns:cx1="http://schemas.microsoft.com/office/drawing/2015/9/8/chartex" xmlns:cx2="http://schemas.microsoft.com/office/drawing/2015/10/21/chartex" xmlns:cx3="http://schemas.microsoft.com/office/drawing/2016/5/9/chartex" xmlns:cx4="http://schemas.microsoft.com/office/drawing/2016/5/10/chartex" xmlns:cx5="http://schemas.microsoft.com/office/drawing/2016/5/11/chartex" xmlns:cx6="http://schemas.microsoft.com/office/drawing/2016/5/12/chartex" xmlns:cx7="http://schemas.microsoft.com/office/drawing/2016/5/13/chartex" xmlns:cx8="http://schemas.microsoft.com/office/drawing/2016/5/14/chartex" xmlns:mc="http://schemas.openxmlformats.org/markup-compatibility/2006" xmlns:aink="http://schemas.microsoft.com/office/drawing/2016/ink" xmlns:am3d="http://schemas.microsoft.com/office/drawing/2017/model3d" xmlns:o="urn:schemas-microsoft-com:office:office" xmlns:r="http://schemas.openxmlformats.org/officeDocument/2006/relationships" xmlns:m="http://schemas.openxmlformats.org/officeDocument/2006/math" xmlns:v="urn:schemas-microsoft-com:vml" xmlns:wp14="http://schemas.microsoft.com/office/word/2010/wordprocessingDrawing" xmlns:wp="http://schemas.openxmlformats.org/drawingml/2006/wordprocessingDrawing" xmlns:w10="urn:schemas-microsoft-com:office:word" xmlns:w="http://schemas.openxmlformats.org/wordprocessingml/2006/main" xmlns:w14="http://schemas.microsoft.com/office/word/2010/wordml" xmlns:w15="http://schemas.microsoft.com/office/word/2012/wordml" xmlns:w16cid="http://schemas.microsoft.com/office/word/2016/wordml/cid" xmlns:w16se="http://schemas.microsoft.com/office/word/2015/wordml/symex" xmlns:wpg="http://schemas.microsoft.com/office/word/2010/wordprocessingGroup" xmlns:wpi="http://schemas.microsoft.com/office/word/2010/wordprocessingInk" xmlns:wne="http://schemas.microsoft.com/office/word/2006/wordml" xmlns:wps="http://schemas.microsoft.com/office/word/2010/wordprocessingShape" mc:Ignorable="w14 w15 w16se w16cid wp14">
+  <w:endnote w:type="separator" w:id="-1">
+    <w:p>
+      <w:pPr>
+        <w:spacing w:line="240" w:lineRule="auto"/>
+      </w:pPr>
+      <w:r>
+        <w:separator/>
+      </w:r>
+    </w:p>
+  </w:endnote>
+  <w:endnote w:type="continuationSeparator" w:id="0">
+    <w:p>
+      <w:pPr>
+        <w:spacing w:line="240" w:lineRule="auto"/>
+      </w:pPr>
+      <w:r>
+        <w:continuationSeparator/>
+      </w:r>
+    </w:p>
+  </w:endnote>
+</w:endnotes>
+</file>
+
+<file path=word/footnotes.xml><?xml version="1.0" encoding="utf-8"?>
+<w:footnotes xmlns:wpc="http://schemas.microsoft.com/office/word/2010/wordprocessingCanvas" xmlns:cx="http://schemas.microsoft.com/office/drawing/2014/chartex" xmlns:cx1="http://schemas.microsoft.com/office/drawing/2015/9/8/chartex" xmlns:cx2="http://schemas.microsoft.com/office/drawing/2015/10/21/chartex" xmlns:cx3="http://schemas.microsoft.com/office/drawing/2016/5/9/chartex" xmlns:cx4="http://schemas.microsoft.com/office/drawing/2016/5/10/chartex" xmlns:cx5="http://schemas.microsoft.com/office/drawing/2016/5/11/chartex" xmlns:cx6="http://schemas.microsoft.com/office/drawing/2016/5/12/chartex" xmlns:cx7="http://schemas.microsoft.com/office/drawing/2016/5/13/chartex" xmlns:cx8="http://schemas.microsoft.com/office/drawing/2016/5/14/chartex" xmlns:mc="http://schemas.openxmlformats.org/markup-compatibility/2006" xmlns:aink="http://schemas.microsoft.com/office/drawing/2016/ink" xmlns:am3d="http://schemas.microsoft.com/office/drawing/2017/model3d" xmlns:o="urn:schemas-microsoft-com:office:office" xmlns:r="http://schemas.openxmlformats.org/officeDocument/2006/relationships" xmlns:m="http://schemas.openxmlformats.org/officeDocument/2006/math" xmlns:v="urn:schemas-microsoft-com:vml" xmlns:wp14="http://schemas.microsoft.com/office/word/2010/wordprocessingDrawing" xmlns:wp="http://schemas.openxmlformats.org/drawingml/2006/wordprocessingDrawing" xmlns:w10="urn:schemas-microsoft-com:office:word" xmlns:w="http://schemas.openxmlformats.org/wordprocessingml/2006/main" xmlns:w14="http://schemas.microsoft.com/office/word/2010/wordml" xmlns:w15="http://schemas.microsoft.com/office/word/2012/wordml" xmlns:w16cid="http://schemas.microsoft.com/office/word/2016/wordml/cid" xmlns:w16se="http://schemas.microsoft.com/office/word/2015/wordml/symex" xmlns:wpg="http://schemas.microsoft.com/office/word/2010/wordprocessingGroup" xmlns:wpi="http://schemas.microsoft.com/office/word/2010/wordprocessingInk" xmlns:wne="http://schemas.microsoft.com/office/word/2006/wordml" xmlns:wps="http://schemas.microsoft.com/office/word/2010/wordprocessingShape" mc:Ignorable="w14 w15 w16se w16cid wp14">
+  <w:footnote w:type="separator" w:id="-1">
+    <w:p>
+      <w:pPr>
+        <w:spacing w:line="240" w:lineRule="auto"/>
+      </w:pPr>
+      <w:r>
+        <w:separator/>
+      </w:r>
+    </w:p>
+  </w:footnote>
+  <w:footnote w:type="continuationSeparator" w:id="0">
+    <w:p>
+      <w:pPr>
+        <w:spacing w:line="240" w:lineRule="auto"/>
+      </w:pPr>
+      <w:r>
+        <w:continuationSeparator/>
+      </w:r>
+    </w:p>
+  </w:footnote>
+</w:footnotes>
+</file>
+
+<file path=word/header1.xml><?xml version="1.0" encoding="utf-8"?>
+<w:hdr xmlns:wpc="http://schemas.microsoft.com/office/word/2010/wordprocessingCanvas" xmlns:cx="http://schemas.microsoft.com/office/drawing/2014/chartex" xmlns:cx1="http://schemas.microsoft.com/office/drawing/2015/9/8/chartex" xmlns:cx2="http://schemas.microsoft.com/office/drawing/2015/10/21/chartex" xmlns:cx3="http://schemas.microsoft.com/office/drawing/2016/5/9/chartex" xmlns:cx4="http://schemas.microsoft.com/office/drawing/2016/5/10/chartex" xmlns:cx5="http://schemas.microsoft.com/office/drawing/2016/5/11/chartex" xmlns:cx6="http://schemas.microsoft.com/office/drawing/2016/5/12/chartex" xmlns:cx7="http://schemas.microsoft.com/office/drawing/2016/5/13/chartex" xmlns:cx8="http://schemas.microsoft.com/office/drawing/2016/5/14/chartex" xmlns:mc="http://schemas.openxmlformats.org/markup-compatibility/2006" xmlns:aink="http://schemas.microsoft.com/office/drawing/2016/ink" xmlns:am3d="http://schemas.microsoft.com/office/drawing/2017/model3d" xmlns:o="urn:schemas-microsoft-com:office:office" xmlns:r="http://schemas.openxmlformats.org/officeDocument/2006/relationships" xmlns:m="http://schemas.openxmlformats.org/officeDocument/2006/math" xmlns:v="urn:schemas-microsoft-com:vml" xmlns:wp14="http://schemas.microsoft.com/office/word/2010/wordprocessingDrawing" xmlns:wp="http://schemas.openxmlformats.org/drawingml/2006/wordprocessingDrawing" xmlns:w10="urn:schemas-microsoft-com:office:word" xmlns:w="http://schemas.openxmlformats.org/wordprocessingml/2006/main" xmlns:w14="http://schemas.microsoft.com/office/word/2010/wordml" xmlns:w15="http://schemas.microsoft.com/office/word/2012/wordml" xmlns:w16cid="http://schemas.microsoft.com/office/word/2016/wordml/cid" xmlns:w16se="http://schemas.microsoft.com/office/word/2015/wordml/symex" xmlns:wpg="http://schemas.microsoft.com/office/word/2010/wordprocessingGroup" xmlns:wpi="http://schemas.microsoft.com/office/word/2010/wordprocessingInk" xmlns:wne="http://schemas.microsoft.com/office/word/2006/wordml" xmlns:wps="http://schemas.microsoft.com/office/word/2010/wordprocessingShape" mc:Ignorable="w14 w15 w16se w16cid wp14">
+  <w:p>
+    <w:pPr>
+      <w:pStyle w:val="a8"/>
+      <w:jc w:val="right"/>
+      <w:rPr>
+        <w:sz w:val="24"/>
+        <w:szCs w:val="24"/>
+        <w:lang w:val="en-US"/>
+      </w:rPr>
+    </w:pPr>
+    <w:r>
+      <w:rPr>
+        <w:sz w:val="24"/>
+        <w:szCs w:val="24"/>
+        <w:lang w:val="en-US"/>
+      </w:rPr>
+      <w:t xml:space="preserve">Report generated by </w:t>
+    </w:r>
+    <w:hyperlink r:id="rId1" w:history="1">
+      <w:r>
+        <w:rPr>
+          <w:rStyle w:val="ac"/>
+          <w:rFonts w:ascii="Courier New" w:hAnsi="Courier New" w:cs="Courier New"/>
+          <w:color w:val="44546A" w:themeColor="text2"/>
+          <w:sz w:val="24"/>
+          <w:szCs w:val="24"/>
+          <w:u w:val="none"/>
+          <w:lang w:val="en-US"/>
+        </w:rPr>
+        <w:t>dt-report-generator</w:t>
+      </w:r>
+    </w:hyperlink>
+  </w:p>
+</w:hdr>
 </file>
 
 <file path=word/numbering.xml><?xml version="1.0" encoding="utf-8"?>
@@ -1903,7 +1898,7 @@
       </w:pPr>
     </w:pPrDefault>
   </w:docDefaults>
-  <w:latentStyles w:defLockedState="0" w:defUIPriority="99" w:defSemiHidden="0" w:defUnhideWhenUsed="0" w:defQFormat="0" w:count="375">
+  <w:latentStyles w:defLockedState="0" w:defUIPriority="99" w:defSemiHidden="0" w:defUnhideWhenUsed="0" w:defQFormat="0" w:count="376">
     <w:lsdException w:name="Normal" w:uiPriority="0" w:qFormat="1"/>
     <w:lsdException w:name="heading 1" w:uiPriority="9" w:qFormat="1"/>
     <w:lsdException w:name="heading 2" w:semiHidden="1" w:uiPriority="9" w:unhideWhenUsed="1" w:qFormat="1"/>
@@ -2279,6 +2274,7 @@
     <w:lsdException w:name="Smart Hyperlink" w:semiHidden="1" w:unhideWhenUsed="1"/>
     <w:lsdException w:name="Hashtag" w:semiHidden="1" w:unhideWhenUsed="1"/>
     <w:lsdException w:name="Unresolved Mention" w:semiHidden="1" w:unhideWhenUsed="1"/>
+    <w:lsdException w:name="Smart Link" w:semiHidden="1" w:unhideWhenUsed="1"/>
   </w:latentStyles>
   <w:style w:type="paragraph" w:default="1" w:styleId="a">
     <w:name w:val="Normal"/>
@@ -2399,6 +2395,111 @@
       <w:b/>
       <w:sz w:val="28"/>
       <w:szCs w:val="32"/>
+    </w:rPr>
+  </w:style>
+  <w:style w:type="paragraph" w:styleId="a6">
+    <w:name w:val="Balloon Text"/>
+    <w:basedOn w:val="a"/>
+    <w:link w:val="a7"/>
+    <w:uiPriority w:val="99"/>
+    <w:semiHidden/>
+    <w:unhideWhenUsed/>
+    <w:rsid w:val="00966AAC"/>
+    <w:pPr>
+      <w:spacing w:line="240" w:lineRule="auto"/>
+    </w:pPr>
+    <w:rPr>
+      <w:rFonts w:cs="Times New Roman"/>
+      <w:sz w:val="18"/>
+      <w:szCs w:val="18"/>
+    </w:rPr>
+  </w:style>
+  <w:style w:type="character" w:customStyle="1" w:styleId="a7">
+    <w:name w:val="Текст выноски Знак"/>
+    <w:basedOn w:val="a0"/>
+    <w:link w:val="a6"/>
+    <w:uiPriority w:val="99"/>
+    <w:semiHidden/>
+    <w:rsid w:val="00966AAC"/>
+    <w:rPr>
+      <w:rFonts w:ascii="Times New Roman" w:hAnsi="Times New Roman" w:cs="Times New Roman"/>
+      <w:sz w:val="18"/>
+      <w:szCs w:val="18"/>
+    </w:rPr>
+  </w:style>
+  <w:style w:type="paragraph" w:styleId="a8">
+    <w:name w:val="header"/>
+    <w:basedOn w:val="a"/>
+    <w:link w:val="a9"/>
+    <w:uiPriority w:val="99"/>
+    <w:unhideWhenUsed/>
+    <w:rsid w:val="009773CE"/>
+    <w:pPr>
+      <w:tabs>
+        <w:tab w:val="center" w:pos="4677"/>
+        <w:tab w:val="right" w:pos="9355"/>
+      </w:tabs>
+      <w:spacing w:line="240" w:lineRule="auto"/>
+    </w:pPr>
+  </w:style>
+  <w:style w:type="character" w:customStyle="1" w:styleId="a9">
+    <w:name w:val="Верхний колонтитул Знак"/>
+    <w:basedOn w:val="a0"/>
+    <w:link w:val="a8"/>
+    <w:uiPriority w:val="99"/>
+    <w:rsid w:val="009773CE"/>
+    <w:rPr>
+      <w:rFonts w:ascii="Times New Roman" w:hAnsi="Times New Roman"/>
+      <w:sz w:val="28"/>
+    </w:rPr>
+  </w:style>
+  <w:style w:type="paragraph" w:styleId="aa">
+    <w:name w:val="footer"/>
+    <w:basedOn w:val="a"/>
+    <w:link w:val="ab"/>
+    <w:uiPriority w:val="99"/>
+    <w:unhideWhenUsed/>
+    <w:rsid w:val="009773CE"/>
+    <w:pPr>
+      <w:tabs>
+        <w:tab w:val="center" w:pos="4677"/>
+        <w:tab w:val="right" w:pos="9355"/>
+      </w:tabs>
+      <w:spacing w:line="240" w:lineRule="auto"/>
+    </w:pPr>
+  </w:style>
+  <w:style w:type="character" w:customStyle="1" w:styleId="ab">
+    <w:name w:val="Нижний колонтитул Знак"/>
+    <w:basedOn w:val="a0"/>
+    <w:link w:val="aa"/>
+    <w:uiPriority w:val="99"/>
+    <w:rsid w:val="009773CE"/>
+    <w:rPr>
+      <w:rFonts w:ascii="Times New Roman" w:hAnsi="Times New Roman"/>
+      <w:sz w:val="28"/>
+    </w:rPr>
+  </w:style>
+  <w:style w:type="character" w:styleId="ac">
+    <w:name w:val="Hyperlink"/>
+    <w:basedOn w:val="a0"/>
+    <w:uiPriority w:val="99"/>
+    <w:unhideWhenUsed/>
+    <w:rsid w:val="009773CE"/>
+    <w:rPr>
+      <w:color w:val="0563C1" w:themeColor="hyperlink"/>
+      <w:u w:val="single"/>
+    </w:rPr>
+  </w:style>
+  <w:style w:type="character" w:styleId="ad">
+    <w:name w:val="Unresolved Mention"/>
+    <w:basedOn w:val="a0"/>
+    <w:uiPriority w:val="99"/>
+    <w:semiHidden/>
+    <w:unhideWhenUsed/>
+    <w:rsid w:val="009773CE"/>
+    <w:rPr>
+      <w:color w:val="605E5C"/>
+      <w:shd w:val="clear" w:color="auto" w:fill="E1DFDD"/>
     </w:rPr>
   </w:style>
 </w:styles>
@@ -2697,4 +2798,16 @@
     </a:ext>
   </a:extLst>
 </a:theme>
+</file>
+
+<file path=customXml/item1.xml><?xml version="1.0" encoding="utf-8"?>
+<b:Sources xmlns:b="http://schemas.openxmlformats.org/officeDocument/2006/bibliography" xmlns="http://schemas.openxmlformats.org/officeDocument/2006/bibliography" SelectedStyle="/APASixthEditionOfficeOnline.xsl" StyleName="APA" Version="6"/>
+</file>
+
+<file path=customXml/itemProps1.xml><?xml version="1.0" encoding="utf-8"?>
+<ds:datastoreItem xmlns:ds="http://schemas.openxmlformats.org/officeDocument/2006/customXml" ds:itemID="{9BC8FC57-44FB-6A4E-BCBD-A58E8955B863}">
+  <ds:schemaRefs>
+    <ds:schemaRef ds:uri="http://schemas.openxmlformats.org/officeDocument/2006/bibliography"/>
+  </ds:schemaRefs>
+</ds:datastoreItem>
 </file>
</xml_diff>

<commit_message>
Add info in report about vuln in direct depends
</commit_message>
<xml_diff>
--- a/reports/draft.docx
+++ b/reports/draft.docx
@@ -115,261 +115,261 @@
         </w:rPr>
         <w:t>}})</w:t>
       </w:r>
+    </w:p>
+    <w:p>
+      <w:pPr>
+        <w:rPr>
+          <w:lang w:val="en-US"/>
+        </w:rPr>
+      </w:pPr>
+      <w:r>
+        <w:rPr>
+          <w:lang w:val="en-US"/>
+        </w:rPr>
+        <w:t xml:space="preserve">Count of </w:t>
+      </w:r>
+      <w:r>
+        <w:rPr>
+          <w:lang w:val="en-US"/>
+        </w:rPr>
+        <w:t>dependencies</w:t>
+      </w:r>
+      <w:r>
+        <w:rPr>
+          <w:lang w:val="en-US"/>
+        </w:rPr>
+        <w:t>: {{</w:t>
+      </w:r>
+      <w:proofErr w:type="spellStart"/>
+      <w:proofErr w:type="gramStart"/>
+      <w:r>
+        <w:rPr>
+          <w:lang w:val="en-US"/>
+        </w:rPr>
+        <w:t>project</w:t>
+      </w:r>
+      <w:r>
+        <w:rPr>
+          <w:lang w:val="en-US"/>
+        </w:rPr>
+        <w:t>.</w:t>
+      </w:r>
+      <w:r>
+        <w:rPr>
+          <w:lang w:val="en-US"/>
+        </w:rPr>
+        <w:t>componentsCount</w:t>
+      </w:r>
+      <w:proofErr w:type="spellEnd"/>
+      <w:proofErr w:type="gramEnd"/>
+      <w:r>
+        <w:rPr>
+          <w:lang w:val="en-US"/>
+        </w:rPr>
+        <w:t>}}</w:t>
+      </w:r>
+    </w:p>
+    <w:p>
+      <w:pPr>
+        <w:rPr>
+          <w:lang w:val="en-US"/>
+        </w:rPr>
+      </w:pPr>
+      <w:r>
+        <w:rPr>
+          <w:lang w:val="en-US"/>
+        </w:rPr>
+        <w:t>Count of vulnerabilities</w:t>
+      </w:r>
+      <w:r>
+        <w:rPr>
+          <w:lang w:val="en-US"/>
+        </w:rPr>
+        <w:t>: {{</w:t>
+      </w:r>
+      <w:proofErr w:type="spellStart"/>
+      <w:proofErr w:type="gramStart"/>
+      <w:r>
+        <w:rPr>
+          <w:lang w:val="en-US"/>
+        </w:rPr>
+        <w:t>project</w:t>
+      </w:r>
+      <w:r>
+        <w:rPr>
+          <w:lang w:val="en-US"/>
+        </w:rPr>
+        <w:t>.</w:t>
+      </w:r>
+      <w:r>
+        <w:rPr>
+          <w:lang w:val="en-US"/>
+        </w:rPr>
+        <w:t>vulnsCount</w:t>
+      </w:r>
+      <w:proofErr w:type="spellEnd"/>
+      <w:proofErr w:type="gramEnd"/>
+      <w:r>
+        <w:rPr>
+          <w:lang w:val="en-US"/>
+        </w:rPr>
+        <w:t>}}</w:t>
+      </w:r>
+    </w:p>
+    <w:p>
+      <w:pPr>
+        <w:rPr>
+          <w:lang w:val="en-US"/>
+        </w:rPr>
+      </w:pPr>
+      <w:r>
+        <w:rPr>
+          <w:lang w:val="en-US"/>
+        </w:rPr>
+        <w:t xml:space="preserve">Count of vulnerable dependencies: </w:t>
+      </w:r>
+      <w:r>
+        <w:rPr>
+          <w:lang w:val="en-US"/>
+        </w:rPr>
+        <w:t>{{</w:t>
+      </w:r>
+      <w:proofErr w:type="spellStart"/>
+      <w:proofErr w:type="gramStart"/>
+      <w:r>
+        <w:rPr>
+          <w:lang w:val="en-US"/>
+        </w:rPr>
+        <w:t>project</w:t>
+      </w:r>
+      <w:r>
+        <w:rPr>
+          <w:lang w:val="en-US"/>
+        </w:rPr>
+        <w:t>.</w:t>
+      </w:r>
+      <w:r>
+        <w:rPr>
+          <w:lang w:val="en-US"/>
+        </w:rPr>
+        <w:t>vulnComponentsCount</w:t>
+      </w:r>
+      <w:proofErr w:type="spellEnd"/>
+      <w:proofErr w:type="gramEnd"/>
+      <w:r>
+        <w:rPr>
+          <w:lang w:val="en-US"/>
+        </w:rPr>
+        <w:t>}}</w:t>
+      </w:r>
+    </w:p>
+    <w:p>
+      <w:pPr>
+        <w:rPr>
+          <w:lang w:val="en-US"/>
+        </w:rPr>
+      </w:pPr>
+      <w:r>
+        <w:rPr>
+          <w:lang w:val="en-US"/>
+        </w:rPr>
+        <w:t xml:space="preserve">Date of </w:t>
+      </w:r>
+      <w:r>
+        <w:rPr>
+          <w:lang w:val="en-US"/>
+        </w:rPr>
+        <w:t>SBOM</w:t>
+      </w:r>
+      <w:r>
+        <w:rPr>
+          <w:lang w:val="en-US"/>
+        </w:rPr>
+        <w:t xml:space="preserve"> import</w:t>
+      </w:r>
+      <w:r>
+        <w:rPr>
+          <w:lang w:val="en-US"/>
+        </w:rPr>
+        <w:t>: {{</w:t>
+      </w:r>
+      <w:proofErr w:type="spellStart"/>
+      <w:proofErr w:type="gramStart"/>
+      <w:r>
+        <w:rPr>
+          <w:lang w:val="en-US"/>
+        </w:rPr>
+        <w:t>project</w:t>
+      </w:r>
+      <w:r>
+        <w:rPr>
+          <w:lang w:val="en-US"/>
+        </w:rPr>
+        <w:t>.</w:t>
+      </w:r>
+      <w:r>
+        <w:rPr>
+          <w:lang w:val="en-US"/>
+        </w:rPr>
+        <w:t>lastBomImport</w:t>
+      </w:r>
+      <w:proofErr w:type="spellEnd"/>
+      <w:proofErr w:type="gramEnd"/>
+      <w:r>
+        <w:rPr>
+          <w:lang w:val="en-US"/>
+        </w:rPr>
+        <w:t>}}</w:t>
+      </w:r>
+    </w:p>
+    <w:p>
+      <w:pPr>
+        <w:rPr>
+          <w:lang w:val="en-US"/>
+        </w:rPr>
+      </w:pPr>
+      <w:r>
+        <w:rPr>
+          <w:lang w:val="en-US"/>
+        </w:rPr>
+        <w:t>Date of report creation</w:t>
+      </w:r>
+      <w:r>
+        <w:rPr>
+          <w:lang w:val="en-US"/>
+        </w:rPr>
+        <w:t>: {{</w:t>
+      </w:r>
+      <w:proofErr w:type="spellStart"/>
+      <w:proofErr w:type="gramStart"/>
+      <w:r>
+        <w:rPr>
+          <w:lang w:val="en-US"/>
+        </w:rPr>
+        <w:t>project</w:t>
+      </w:r>
+      <w:r>
+        <w:rPr>
+          <w:lang w:val="en-US"/>
+        </w:rPr>
+        <w:t>.</w:t>
+      </w:r>
+      <w:r>
+        <w:rPr>
+          <w:lang w:val="en-US"/>
+        </w:rPr>
+        <w:t>date</w:t>
+      </w:r>
+      <w:proofErr w:type="spellEnd"/>
+      <w:proofErr w:type="gramEnd"/>
+      <w:r>
+        <w:rPr>
+          <w:lang w:val="en-US"/>
+        </w:rPr>
+        <w:t>}}</w:t>
+      </w:r>
       <w:bookmarkStart w:id="0" w:name="_GoBack"/>
       <w:bookmarkEnd w:id="0"/>
-    </w:p>
-    <w:p>
-      <w:pPr>
-        <w:rPr>
-          <w:lang w:val="en-US"/>
-        </w:rPr>
-      </w:pPr>
-      <w:r>
-        <w:rPr>
-          <w:lang w:val="en-US"/>
-        </w:rPr>
-        <w:t xml:space="preserve">Count of </w:t>
-      </w:r>
-      <w:r>
-        <w:rPr>
-          <w:lang w:val="en-US"/>
-        </w:rPr>
-        <w:t>dependencies</w:t>
-      </w:r>
-      <w:r>
-        <w:rPr>
-          <w:lang w:val="en-US"/>
-        </w:rPr>
-        <w:t>: {{</w:t>
-      </w:r>
-      <w:proofErr w:type="spellStart"/>
-      <w:proofErr w:type="gramStart"/>
-      <w:r>
-        <w:rPr>
-          <w:lang w:val="en-US"/>
-        </w:rPr>
-        <w:t>project</w:t>
-      </w:r>
-      <w:r>
-        <w:rPr>
-          <w:lang w:val="en-US"/>
-        </w:rPr>
-        <w:t>.</w:t>
-      </w:r>
-      <w:r>
-        <w:rPr>
-          <w:lang w:val="en-US"/>
-        </w:rPr>
-        <w:t>componentsCount</w:t>
-      </w:r>
-      <w:proofErr w:type="spellEnd"/>
-      <w:proofErr w:type="gramEnd"/>
-      <w:r>
-        <w:rPr>
-          <w:lang w:val="en-US"/>
-        </w:rPr>
-        <w:t>}}</w:t>
-      </w:r>
-    </w:p>
-    <w:p>
-      <w:pPr>
-        <w:rPr>
-          <w:lang w:val="en-US"/>
-        </w:rPr>
-      </w:pPr>
-      <w:r>
-        <w:rPr>
-          <w:lang w:val="en-US"/>
-        </w:rPr>
-        <w:t>Count of vulnerabilities</w:t>
-      </w:r>
-      <w:r>
-        <w:rPr>
-          <w:lang w:val="en-US"/>
-        </w:rPr>
-        <w:t>: {{</w:t>
-      </w:r>
-      <w:proofErr w:type="spellStart"/>
-      <w:proofErr w:type="gramStart"/>
-      <w:r>
-        <w:rPr>
-          <w:lang w:val="en-US"/>
-        </w:rPr>
-        <w:t>project</w:t>
-      </w:r>
-      <w:r>
-        <w:rPr>
-          <w:lang w:val="en-US"/>
-        </w:rPr>
-        <w:t>.</w:t>
-      </w:r>
-      <w:r>
-        <w:rPr>
-          <w:lang w:val="en-US"/>
-        </w:rPr>
-        <w:t>vulnsCount</w:t>
-      </w:r>
-      <w:proofErr w:type="spellEnd"/>
-      <w:proofErr w:type="gramEnd"/>
-      <w:r>
-        <w:rPr>
-          <w:lang w:val="en-US"/>
-        </w:rPr>
-        <w:t>}}</w:t>
-      </w:r>
-    </w:p>
-    <w:p>
-      <w:pPr>
-        <w:rPr>
-          <w:lang w:val="en-US"/>
-        </w:rPr>
-      </w:pPr>
-      <w:r>
-        <w:rPr>
-          <w:lang w:val="en-US"/>
-        </w:rPr>
-        <w:t xml:space="preserve">Count of vulnerable dependencies: </w:t>
-      </w:r>
-      <w:r>
-        <w:rPr>
-          <w:lang w:val="en-US"/>
-        </w:rPr>
-        <w:t>{{</w:t>
-      </w:r>
-      <w:proofErr w:type="spellStart"/>
-      <w:proofErr w:type="gramStart"/>
-      <w:r>
-        <w:rPr>
-          <w:lang w:val="en-US"/>
-        </w:rPr>
-        <w:t>project</w:t>
-      </w:r>
-      <w:r>
-        <w:rPr>
-          <w:lang w:val="en-US"/>
-        </w:rPr>
-        <w:t>.</w:t>
-      </w:r>
-      <w:r>
-        <w:rPr>
-          <w:lang w:val="en-US"/>
-        </w:rPr>
-        <w:t>vulnComponentsCount</w:t>
-      </w:r>
-      <w:proofErr w:type="spellEnd"/>
-      <w:proofErr w:type="gramEnd"/>
-      <w:r>
-        <w:rPr>
-          <w:lang w:val="en-US"/>
-        </w:rPr>
-        <w:t>}}</w:t>
-      </w:r>
-    </w:p>
-    <w:p>
-      <w:pPr>
-        <w:rPr>
-          <w:lang w:val="en-US"/>
-        </w:rPr>
-      </w:pPr>
-      <w:r>
-        <w:rPr>
-          <w:lang w:val="en-US"/>
-        </w:rPr>
-        <w:t xml:space="preserve">Date of </w:t>
-      </w:r>
-      <w:r>
-        <w:rPr>
-          <w:lang w:val="en-US"/>
-        </w:rPr>
-        <w:t>SBOM</w:t>
-      </w:r>
-      <w:r>
-        <w:rPr>
-          <w:lang w:val="en-US"/>
-        </w:rPr>
-        <w:t xml:space="preserve"> import</w:t>
-      </w:r>
-      <w:r>
-        <w:rPr>
-          <w:lang w:val="en-US"/>
-        </w:rPr>
-        <w:t>: {{</w:t>
-      </w:r>
-      <w:proofErr w:type="spellStart"/>
-      <w:proofErr w:type="gramStart"/>
-      <w:r>
-        <w:rPr>
-          <w:lang w:val="en-US"/>
-        </w:rPr>
-        <w:t>project</w:t>
-      </w:r>
-      <w:r>
-        <w:rPr>
-          <w:lang w:val="en-US"/>
-        </w:rPr>
-        <w:t>.</w:t>
-      </w:r>
-      <w:r>
-        <w:rPr>
-          <w:lang w:val="en-US"/>
-        </w:rPr>
-        <w:t>lastBomImport</w:t>
-      </w:r>
-      <w:proofErr w:type="spellEnd"/>
-      <w:proofErr w:type="gramEnd"/>
-      <w:r>
-        <w:rPr>
-          <w:lang w:val="en-US"/>
-        </w:rPr>
-        <w:t>}}</w:t>
-      </w:r>
-    </w:p>
-    <w:p>
-      <w:pPr>
-        <w:rPr>
-          <w:lang w:val="en-US"/>
-        </w:rPr>
-      </w:pPr>
-      <w:r>
-        <w:rPr>
-          <w:lang w:val="en-US"/>
-        </w:rPr>
-        <w:t>Date of report creation</w:t>
-      </w:r>
-      <w:r>
-        <w:rPr>
-          <w:lang w:val="en-US"/>
-        </w:rPr>
-        <w:t>: {{</w:t>
-      </w:r>
-      <w:proofErr w:type="spellStart"/>
-      <w:proofErr w:type="gramStart"/>
-      <w:r>
-        <w:rPr>
-          <w:lang w:val="en-US"/>
-        </w:rPr>
-        <w:t>project</w:t>
-      </w:r>
-      <w:r>
-        <w:rPr>
-          <w:lang w:val="en-US"/>
-        </w:rPr>
-        <w:t>.</w:t>
-      </w:r>
-      <w:r>
-        <w:rPr>
-          <w:lang w:val="en-US"/>
-        </w:rPr>
-        <w:t>date</w:t>
-      </w:r>
-      <w:proofErr w:type="spellEnd"/>
-      <w:proofErr w:type="gramEnd"/>
-      <w:r>
-        <w:rPr>
-          <w:lang w:val="en-US"/>
-        </w:rPr>
-        <w:t>}}</w:t>
-      </w:r>
     </w:p>
     <w:p>
       <w:pPr>
@@ -525,12 +525,12 @@
       </w:tblPr>
       <w:tblGrid>
         <w:gridCol w:w="458"/>
-        <w:gridCol w:w="2417"/>
+        <w:gridCol w:w="2412"/>
+        <w:gridCol w:w="2447"/>
+        <w:gridCol w:w="2447"/>
+        <w:gridCol w:w="3003"/>
+        <w:gridCol w:w="2476"/>
         <w:gridCol w:w="2451"/>
-        <w:gridCol w:w="2451"/>
-        <w:gridCol w:w="3007"/>
-        <w:gridCol w:w="2455"/>
-        <w:gridCol w:w="2455"/>
       </w:tblGrid>
       <w:tr>
         <w:tc>
@@ -1285,6 +1285,63 @@
               </w:rPr>
               <w:t>}}</w:t>
             </w:r>
+            <w:r>
+              <w:rPr>
+                <w:rFonts w:cs="Times New Roman"/>
+                <w:sz w:val="24"/>
+                <w:szCs w:val="24"/>
+                <w:lang w:val="en-US"/>
+              </w:rPr>
+              <w:t xml:space="preserve">{% if </w:t>
+            </w:r>
+            <w:proofErr w:type="spellStart"/>
+            <w:r>
+              <w:rPr>
+                <w:rFonts w:cs="Times New Roman"/>
+                <w:sz w:val="24"/>
+                <w:szCs w:val="24"/>
+                <w:lang w:val="en-US"/>
+              </w:rPr>
+              <w:t>c.</w:t>
+            </w:r>
+            <w:r>
+              <w:rPr>
+                <w:rFonts w:cs="Times New Roman"/>
+                <w:sz w:val="24"/>
+                <w:szCs w:val="24"/>
+                <w:lang w:val="en-US"/>
+              </w:rPr>
+              <w:t>is_direct_dependency</w:t>
+            </w:r>
+            <w:proofErr w:type="spellEnd"/>
+            <w:r>
+              <w:rPr>
+                <w:rFonts w:cs="Times New Roman"/>
+                <w:sz w:val="24"/>
+                <w:szCs w:val="24"/>
+                <w:lang w:val="en-US"/>
+              </w:rPr>
+              <w:t xml:space="preserve"> %} </w:t>
+            </w:r>
+            <w:r>
+              <w:rPr>
+                <w:rFonts w:cs="Times New Roman"/>
+                <w:b/>
+                <w:sz w:val="24"/>
+                <w:szCs w:val="24"/>
+                <w:lang w:val="en-US"/>
+              </w:rPr>
+              <w:t>in direct dependency</w:t>
+            </w:r>
+            <w:r>
+              <w:rPr>
+                <w:rFonts w:cs="Times New Roman"/>
+                <w:sz w:val="24"/>
+                <w:szCs w:val="24"/>
+                <w:lang w:val="en-US"/>
+              </w:rPr>
+              <w:t>{% endif %}</w:t>
+            </w:r>
           </w:p>
         </w:tc>
         <w:tc>
@@ -1898,7 +1955,7 @@
       </w:pPr>
     </w:pPrDefault>
   </w:docDefaults>
-  <w:latentStyles w:defLockedState="0" w:defUIPriority="99" w:defSemiHidden="0" w:defUnhideWhenUsed="0" w:defQFormat="0" w:count="376">
+  <w:latentStyles w:defLockedState="0" w:defUIPriority="99" w:defSemiHidden="0" w:defUnhideWhenUsed="0" w:defQFormat="0" w:count="375">
     <w:lsdException w:name="Normal" w:uiPriority="0" w:qFormat="1"/>
     <w:lsdException w:name="heading 1" w:uiPriority="9" w:qFormat="1"/>
     <w:lsdException w:name="heading 2" w:semiHidden="1" w:uiPriority="9" w:unhideWhenUsed="1" w:qFormat="1"/>
@@ -2274,7 +2331,6 @@
     <w:lsdException w:name="Smart Hyperlink" w:semiHidden="1" w:unhideWhenUsed="1"/>
     <w:lsdException w:name="Hashtag" w:semiHidden="1" w:unhideWhenUsed="1"/>
     <w:lsdException w:name="Unresolved Mention" w:semiHidden="1" w:unhideWhenUsed="1"/>
-    <w:lsdException w:name="Smart Link" w:semiHidden="1" w:unhideWhenUsed="1"/>
   </w:latentStyles>
   <w:style w:type="paragraph" w:default="1" w:styleId="a">
     <w:name w:val="Normal"/>
@@ -2805,7 +2861,7 @@
 </file>
 
 <file path=customXml/itemProps1.xml><?xml version="1.0" encoding="utf-8"?>
-<ds:datastoreItem xmlns:ds="http://schemas.openxmlformats.org/officeDocument/2006/customXml" ds:itemID="{9BC8FC57-44FB-6A4E-BCBD-A58E8955B863}">
+<ds:datastoreItem xmlns:ds="http://schemas.openxmlformats.org/officeDocument/2006/customXml" ds:itemID="{3664359D-5F7A-4E3A-B3CB-0341720DDE88}">
   <ds:schemaRefs>
     <ds:schemaRef ds:uri="http://schemas.openxmlformats.org/officeDocument/2006/bibliography"/>
   </ds:schemaRefs>

</xml_diff>

<commit_message>
Done: Add a text to docx when 0 vulns
</commit_message>
<xml_diff>
--- a/reports/draft.docx
+++ b/reports/draft.docx
@@ -15,8 +15,6 @@
         </w:rPr>
         <w:t>General information</w:t>
       </w:r>
-      <w:bookmarkStart w:id="0" w:name="_GoBack"/>
-      <w:bookmarkEnd w:id="0"/>
     </w:p>
     <w:p>
       <w:pPr>
@@ -383,6 +381,47 @@
           <w:lang w:val="en-US"/>
         </w:rPr>
         <w:t>Results</w:t>
+      </w:r>
+    </w:p>
+    <w:p>
+      <w:pPr>
+        <w:rPr>
+          <w:lang w:val="en-US"/>
+        </w:rPr>
+      </w:pPr>
+      <w:r>
+        <w:rPr>
+          <w:lang w:val="en-US"/>
+        </w:rPr>
+        <w:t xml:space="preserve">{% if </w:t>
+      </w:r>
+      <w:proofErr w:type="spellStart"/>
+      <w:proofErr w:type="gramStart"/>
+      <w:r>
+        <w:rPr>
+          <w:lang w:val="en-US"/>
+        </w:rPr>
+        <w:t>project</w:t>
+      </w:r>
+      <w:r>
+        <w:rPr>
+          <w:lang w:val="en-US"/>
+        </w:rPr>
+        <w:t>.</w:t>
+      </w:r>
+      <w:r>
+        <w:rPr>
+          <w:lang w:val="en-US"/>
+        </w:rPr>
+        <w:t>vulnComponentsCount</w:t>
+      </w:r>
+      <w:proofErr w:type="spellEnd"/>
+      <w:proofErr w:type="gramEnd"/>
+      <w:r>
+        <w:rPr>
+          <w:lang w:val="en-US"/>
+        </w:rPr>
+        <w:t xml:space="preserve"> -%}</w:t>
       </w:r>
     </w:p>
     <w:p>
@@ -740,9 +779,6 @@
         </w:tc>
       </w:tr>
       <w:tr>
-        <w:trPr>
-          <w:cantSplit/>
-        </w:trPr>
         <w:tc>
           <w:tcPr>
             <w:tcW w:w="5000" w:type="pct"/>
@@ -808,7 +844,6 @@
       </w:tr>
       <w:tr>
         <w:trPr>
-          <w:cantSplit/>
           <w:trHeight w:val="262"/>
         </w:trPr>
         <w:tc>
@@ -1429,9 +1464,6 @@
         </w:tc>
       </w:tr>
       <w:tr>
-        <w:trPr>
-          <w:cantSplit/>
-        </w:trPr>
         <w:tc>
           <w:tcPr>
             <w:tcW w:w="5000" w:type="pct"/>
@@ -1493,7 +1525,47 @@
         </w:tc>
       </w:tr>
     </w:tbl>
-    <w:p/>
+    <w:p>
+      <w:pPr>
+        <w:rPr>
+          <w:lang w:val="en-US"/>
+        </w:rPr>
+      </w:pPr>
+      <w:r>
+        <w:rPr>
+          <w:lang w:val="en-US"/>
+        </w:rPr>
+        <w:t>{% else -%}</w:t>
+      </w:r>
+      <w:bookmarkStart w:id="0" w:name="_GoBack"/>
+      <w:bookmarkEnd w:id="0"/>
+    </w:p>
+    <w:p>
+      <w:pPr>
+        <w:rPr>
+          <w:lang w:val="en-US"/>
+        </w:rPr>
+      </w:pPr>
+      <w:r>
+        <w:rPr>
+          <w:lang w:val="en-US"/>
+        </w:rPr>
+        <w:t>No vulnerabilities were found.</w:t>
+      </w:r>
+    </w:p>
+    <w:p>
+      <w:pPr>
+        <w:rPr>
+          <w:lang w:val="en-US"/>
+        </w:rPr>
+      </w:pPr>
+      <w:r>
+        <w:rPr>
+          <w:lang w:val="en-US"/>
+        </w:rPr>
+        <w:t>{%- endif %}</w:t>
+      </w:r>
+    </w:p>
     <w:sectPr>
       <w:headerReference w:type="default" r:id="rId8"/>
       <w:pgSz w:w="16838" w:h="11906" w:orient="landscape"/>
@@ -2873,7 +2945,7 @@
 </file>
 
 <file path=customXml/itemProps1.xml><?xml version="1.0" encoding="utf-8"?>
-<ds:datastoreItem xmlns:ds="http://schemas.openxmlformats.org/officeDocument/2006/customXml" ds:itemID="{6BA30F8C-3EB0-474F-8B01-353516912476}">
+<ds:datastoreItem xmlns:ds="http://schemas.openxmlformats.org/officeDocument/2006/customXml" ds:itemID="{C5380F9F-C5D2-4FD1-9E10-01A2231E7602}">
   <ds:schemaRefs>
     <ds:schemaRef ds:uri="http://schemas.openxmlformats.org/officeDocument/2006/bibliography"/>
   </ds:schemaRefs>

</xml_diff>